<commit_message>
Adding to the appendix section
</commit_message>
<xml_diff>
--- a/Interviews/Participant no.  1  -meeting _2023-08-29.docx
+++ b/Interviews/Participant no.  1  -meeting _2023-08-29.docx
@@ -225,57 +225,6 @@
       </w:pPr>
       <w:r>
         <w:rPr>
-          <w:noProof/>
-        </w:rPr>
-        <w:drawing>
-          <wp:anchor distT="0" distB="0" distL="0" distR="0" simplePos="0" relativeHeight="251624448" behindDoc="0" locked="0" layoutInCell="1" allowOverlap="1" wp14:anchorId="056B9AB2" wp14:editId="0C1A5C42">
-            <wp:simplePos x="0" y="0"/>
-            <wp:positionH relativeFrom="page">
-              <wp:posOffset>576072</wp:posOffset>
-            </wp:positionH>
-            <wp:positionV relativeFrom="paragraph">
-              <wp:posOffset>292608</wp:posOffset>
-            </wp:positionV>
-            <wp:extent cx="276225" cy="276225"/>
-            <wp:effectExtent l="0" t="0" r="0" b="0"/>
-            <wp:wrapNone/>
-            <wp:docPr id="2" name="Picture 2"/>
-            <wp:cNvGraphicFramePr>
-              <a:graphicFrameLocks xmlns:a="http://schemas.openxmlformats.org/drawingml/2006/main" noChangeAspect="1"/>
-            </wp:cNvGraphicFramePr>
-            <a:graphic xmlns:a="http://schemas.openxmlformats.org/drawingml/2006/main">
-              <a:graphicData uri="http://schemas.openxmlformats.org/drawingml/2006/picture">
-                <pic:pic xmlns:pic="http://schemas.openxmlformats.org/drawingml/2006/picture">
-                  <pic:nvPicPr>
-                    <pic:cNvPr id="0" name=""/>
-                    <pic:cNvPicPr>
-                      <a:picLocks noChangeAspect="1" noChangeArrowheads="1"/>
-                    </pic:cNvPicPr>
-                  </pic:nvPicPr>
-                  <pic:blipFill>
-                    <a:blip r:embed="rId8"/>
-                    <a:srcRect/>
-                    <a:stretch>
-                      <a:fillRect/>
-                    </a:stretch>
-                  </pic:blipFill>
-                  <pic:spPr bwMode="auto">
-                    <a:xfrm>
-                      <a:off x="0" y="0"/>
-                      <a:ext cx="276225" cy="276225"/>
-                    </a:xfrm>
-                    <a:prstGeom prst="rect">
-                      <a:avLst/>
-                    </a:prstGeom>
-                  </pic:spPr>
-                </pic:pic>
-              </a:graphicData>
-            </a:graphic>
-          </wp:anchor>
-        </w:drawing>
-      </w:r>
-      <w:r>
-        <w:rPr>
           <w:rFonts w:ascii="Segoe UI" w:eastAsia="Segoe UI" w:hAnsi="Segoe UI" w:cs="Segoe UI"/>
           <w:b/>
           <w:bCs/>
@@ -507,57 +456,6 @@
       </w:pPr>
       <w:r>
         <w:rPr>
-          <w:noProof/>
-        </w:rPr>
-        <w:drawing>
-          <wp:anchor distT="0" distB="0" distL="0" distR="0" simplePos="0" relativeHeight="251626496" behindDoc="0" locked="0" layoutInCell="1" allowOverlap="1" wp14:anchorId="43C741AD" wp14:editId="4E2F6CE7">
-            <wp:simplePos x="0" y="0"/>
-            <wp:positionH relativeFrom="page">
-              <wp:posOffset>576072</wp:posOffset>
-            </wp:positionH>
-            <wp:positionV relativeFrom="paragraph">
-              <wp:posOffset>292608</wp:posOffset>
-            </wp:positionV>
-            <wp:extent cx="276225" cy="276225"/>
-            <wp:effectExtent l="0" t="0" r="0" b="0"/>
-            <wp:wrapNone/>
-            <wp:docPr id="4" name="Picture 4"/>
-            <wp:cNvGraphicFramePr>
-              <a:graphicFrameLocks xmlns:a="http://schemas.openxmlformats.org/drawingml/2006/main" noChangeAspect="1"/>
-            </wp:cNvGraphicFramePr>
-            <a:graphic xmlns:a="http://schemas.openxmlformats.org/drawingml/2006/main">
-              <a:graphicData uri="http://schemas.openxmlformats.org/drawingml/2006/picture">
-                <pic:pic xmlns:pic="http://schemas.openxmlformats.org/drawingml/2006/picture">
-                  <pic:nvPicPr>
-                    <pic:cNvPr id="0" name=""/>
-                    <pic:cNvPicPr>
-                      <a:picLocks noChangeAspect="1" noChangeArrowheads="1"/>
-                    </pic:cNvPicPr>
-                  </pic:nvPicPr>
-                  <pic:blipFill>
-                    <a:blip r:embed="rId8"/>
-                    <a:srcRect/>
-                    <a:stretch>
-                      <a:fillRect/>
-                    </a:stretch>
-                  </pic:blipFill>
-                  <pic:spPr bwMode="auto">
-                    <a:xfrm>
-                      <a:off x="0" y="0"/>
-                      <a:ext cx="276225" cy="276225"/>
-                    </a:xfrm>
-                    <a:prstGeom prst="rect">
-                      <a:avLst/>
-                    </a:prstGeom>
-                  </pic:spPr>
-                </pic:pic>
-              </a:graphicData>
-            </a:graphic>
-          </wp:anchor>
-        </w:drawing>
-      </w:r>
-      <w:r>
-        <w:rPr>
           <w:rFonts w:ascii="Segoe UI" w:eastAsia="Segoe UI" w:hAnsi="Segoe UI" w:cs="Segoe UI"/>
           <w:b/>
           <w:bCs/>
@@ -1016,18 +914,18 @@
           <w:noProof/>
         </w:rPr>
         <w:drawing>
-          <wp:anchor distT="0" distB="0" distL="0" distR="0" simplePos="0" relativeHeight="251628544" behindDoc="0" locked="0" layoutInCell="1" allowOverlap="1" wp14:anchorId="62B636FA" wp14:editId="0367FBC7">
+          <wp:anchor distT="0" distB="0" distL="0" distR="0" simplePos="0" relativeHeight="251628544" behindDoc="0" locked="0" layoutInCell="1" allowOverlap="1" wp14:anchorId="62B636FA" wp14:editId="131DBA80">
             <wp:simplePos x="0" y="0"/>
             <wp:positionH relativeFrom="page">
-              <wp:posOffset>576072</wp:posOffset>
+              <wp:posOffset>571500</wp:posOffset>
             </wp:positionH>
             <wp:positionV relativeFrom="paragraph">
-              <wp:posOffset>292608</wp:posOffset>
+              <wp:posOffset>287655</wp:posOffset>
             </wp:positionV>
             <wp:extent cx="276225" cy="276225"/>
-            <wp:effectExtent l="0" t="0" r="0" b="0"/>
+            <wp:effectExtent l="0" t="0" r="9525" b="9525"/>
             <wp:wrapNone/>
-            <wp:docPr id="6" name="Picture 6"/>
+            <wp:docPr id="6" name="Picture 6" descr="Call center with solid fill"/>
             <wp:cNvGraphicFramePr>
               <a:graphicFrameLocks xmlns:a="http://schemas.openxmlformats.org/drawingml/2006/main" noChangeAspect="1"/>
             </wp:cNvGraphicFramePr>
@@ -1035,14 +933,22 @@
               <a:graphicData uri="http://schemas.openxmlformats.org/drawingml/2006/picture">
                 <pic:pic xmlns:pic="http://schemas.openxmlformats.org/drawingml/2006/picture">
                   <pic:nvPicPr>
-                    <pic:cNvPr id="0" name=""/>
+                    <pic:cNvPr id="6" name="Picture 6" descr="Call center with solid fill"/>
                     <pic:cNvPicPr>
                       <a:picLocks noChangeAspect="1" noChangeArrowheads="1"/>
                     </pic:cNvPicPr>
                   </pic:nvPicPr>
                   <pic:blipFill>
-                    <a:blip r:embed="rId8"/>
-                    <a:srcRect/>
+                    <a:blip r:embed="rId8" cstate="print">
+                      <a:extLst>
+                        <a:ext uri="{28A0092B-C50C-407E-A947-70E740481C1C}">
+                          <a14:useLocalDpi xmlns:a14="http://schemas.microsoft.com/office/drawing/2010/main" val="0"/>
+                        </a:ext>
+                        <a:ext uri="{96DAC541-7B7A-43D3-8B79-37D633B846F1}">
+                          <asvg:svgBlip xmlns:asvg="http://schemas.microsoft.com/office/drawing/2016/SVG/main" r:embed="rId9"/>
+                        </a:ext>
+                      </a:extLst>
+                    </a:blip>
                     <a:stretch>
                       <a:fillRect/>
                     </a:stretch>
@@ -1361,18 +1267,18 @@
           <w:noProof/>
         </w:rPr>
         <w:drawing>
-          <wp:anchor distT="0" distB="0" distL="0" distR="0" simplePos="0" relativeHeight="251630592" behindDoc="0" locked="0" layoutInCell="1" allowOverlap="1" wp14:anchorId="3A8FBCD2" wp14:editId="374B8D7F">
+          <wp:anchor distT="0" distB="0" distL="0" distR="0" simplePos="0" relativeHeight="251695104" behindDoc="0" locked="0" layoutInCell="1" allowOverlap="1" wp14:anchorId="650E8BB0" wp14:editId="602FD45B">
             <wp:simplePos x="0" y="0"/>
-            <wp:positionH relativeFrom="page">
-              <wp:posOffset>576072</wp:posOffset>
+            <wp:positionH relativeFrom="leftMargin">
+              <wp:align>right</wp:align>
             </wp:positionH>
             <wp:positionV relativeFrom="paragraph">
-              <wp:posOffset>292608</wp:posOffset>
+              <wp:posOffset>304165</wp:posOffset>
             </wp:positionV>
             <wp:extent cx="276225" cy="276225"/>
-            <wp:effectExtent l="0" t="0" r="0" b="0"/>
+            <wp:effectExtent l="0" t="0" r="9525" b="9525"/>
             <wp:wrapNone/>
-            <wp:docPr id="8" name="Picture 8"/>
+            <wp:docPr id="74" name="Graphic 74" descr="Call center with solid fill"/>
             <wp:cNvGraphicFramePr>
               <a:graphicFrameLocks xmlns:a="http://schemas.openxmlformats.org/drawingml/2006/main" noChangeAspect="1"/>
             </wp:cNvGraphicFramePr>
@@ -1380,14 +1286,22 @@
               <a:graphicData uri="http://schemas.openxmlformats.org/drawingml/2006/picture">
                 <pic:pic xmlns:pic="http://schemas.openxmlformats.org/drawingml/2006/picture">
                   <pic:nvPicPr>
-                    <pic:cNvPr id="0" name=""/>
+                    <pic:cNvPr id="6" name="Picture 6" descr="Call center with solid fill"/>
                     <pic:cNvPicPr>
                       <a:picLocks noChangeAspect="1" noChangeArrowheads="1"/>
                     </pic:cNvPicPr>
                   </pic:nvPicPr>
                   <pic:blipFill>
-                    <a:blip r:embed="rId8"/>
-                    <a:srcRect/>
+                    <a:blip r:embed="rId8" cstate="print">
+                      <a:extLst>
+                        <a:ext uri="{28A0092B-C50C-407E-A947-70E740481C1C}">
+                          <a14:useLocalDpi xmlns:a14="http://schemas.microsoft.com/office/drawing/2010/main" val="0"/>
+                        </a:ext>
+                        <a:ext uri="{96DAC541-7B7A-43D3-8B79-37D633B846F1}">
+                          <asvg:svgBlip xmlns:asvg="http://schemas.microsoft.com/office/drawing/2016/SVG/main" r:embed="rId9"/>
+                        </a:ext>
+                      </a:extLst>
+                    </a:blip>
                     <a:stretch>
                       <a:fillRect/>
                     </a:stretch>
@@ -1636,18 +1550,18 @@
           <w:noProof/>
         </w:rPr>
         <w:drawing>
-          <wp:anchor distT="0" distB="0" distL="0" distR="0" simplePos="0" relativeHeight="251632640" behindDoc="0" locked="0" layoutInCell="1" allowOverlap="1" wp14:anchorId="3805F83D" wp14:editId="581111A7">
+          <wp:anchor distT="0" distB="0" distL="0" distR="0" simplePos="0" relativeHeight="251697152" behindDoc="0" locked="0" layoutInCell="1" allowOverlap="1" wp14:anchorId="5344E0D1" wp14:editId="1571E59D">
             <wp:simplePos x="0" y="0"/>
-            <wp:positionH relativeFrom="page">
-              <wp:posOffset>576072</wp:posOffset>
+            <wp:positionH relativeFrom="margin">
+              <wp:posOffset>-381000</wp:posOffset>
             </wp:positionH>
             <wp:positionV relativeFrom="paragraph">
-              <wp:posOffset>292608</wp:posOffset>
+              <wp:posOffset>194310</wp:posOffset>
             </wp:positionV>
-            <wp:extent cx="276225" cy="276225"/>
-            <wp:effectExtent l="0" t="0" r="0" b="0"/>
+            <wp:extent cx="276225" cy="266700"/>
+            <wp:effectExtent l="0" t="0" r="9525" b="0"/>
             <wp:wrapNone/>
-            <wp:docPr id="10" name="Picture 10"/>
+            <wp:docPr id="75" name="Graphic 75" descr="Call center with solid fill"/>
             <wp:cNvGraphicFramePr>
               <a:graphicFrameLocks xmlns:a="http://schemas.openxmlformats.org/drawingml/2006/main" noChangeAspect="1"/>
             </wp:cNvGraphicFramePr>
@@ -1655,14 +1569,22 @@
               <a:graphicData uri="http://schemas.openxmlformats.org/drawingml/2006/picture">
                 <pic:pic xmlns:pic="http://schemas.openxmlformats.org/drawingml/2006/picture">
                   <pic:nvPicPr>
-                    <pic:cNvPr id="0" name=""/>
+                    <pic:cNvPr id="6" name="Picture 6" descr="Call center with solid fill"/>
                     <pic:cNvPicPr>
                       <a:picLocks noChangeAspect="1" noChangeArrowheads="1"/>
                     </pic:cNvPicPr>
                   </pic:nvPicPr>
                   <pic:blipFill>
-                    <a:blip r:embed="rId8"/>
-                    <a:srcRect/>
+                    <a:blip r:embed="rId8" cstate="print">
+                      <a:extLst>
+                        <a:ext uri="{28A0092B-C50C-407E-A947-70E740481C1C}">
+                          <a14:useLocalDpi xmlns:a14="http://schemas.microsoft.com/office/drawing/2010/main" val="0"/>
+                        </a:ext>
+                        <a:ext uri="{96DAC541-7B7A-43D3-8B79-37D633B846F1}">
+                          <asvg:svgBlip xmlns:asvg="http://schemas.microsoft.com/office/drawing/2016/SVG/main" r:embed="rId9"/>
+                        </a:ext>
+                      </a:extLst>
+                    </a:blip>
                     <a:stretch>
                       <a:fillRect/>
                     </a:stretch>
@@ -1670,7 +1592,7 @@
                   <pic:spPr bwMode="auto">
                     <a:xfrm>
                       <a:off x="0" y="0"/>
-                      <a:ext cx="276225" cy="276225"/>
+                      <a:ext cx="276225" cy="266700"/>
                     </a:xfrm>
                     <a:prstGeom prst="rect">
                       <a:avLst/>
@@ -1679,6 +1601,9 @@
                 </pic:pic>
               </a:graphicData>
             </a:graphic>
+            <wp14:sizeRelV relativeFrom="margin">
+              <wp14:pctHeight>0</wp14:pctHeight>
+            </wp14:sizeRelV>
           </wp:anchor>
         </w:drawing>
       </w:r>
@@ -2101,18 +2026,18 @@
           <w:noProof/>
         </w:rPr>
         <w:drawing>
-          <wp:anchor distT="0" distB="0" distL="0" distR="0" simplePos="0" relativeHeight="251634688" behindDoc="0" locked="0" layoutInCell="1" allowOverlap="1" wp14:anchorId="4A687DD7" wp14:editId="25B0794C">
+          <wp:anchor distT="0" distB="0" distL="0" distR="0" simplePos="0" relativeHeight="251699200" behindDoc="0" locked="0" layoutInCell="1" allowOverlap="1" wp14:anchorId="18F79C47" wp14:editId="1C0A4BEC">
             <wp:simplePos x="0" y="0"/>
-            <wp:positionH relativeFrom="page">
-              <wp:posOffset>576072</wp:posOffset>
+            <wp:positionH relativeFrom="leftMargin">
+              <wp:align>right</wp:align>
             </wp:positionH>
             <wp:positionV relativeFrom="paragraph">
-              <wp:posOffset>292608</wp:posOffset>
+              <wp:posOffset>272415</wp:posOffset>
             </wp:positionV>
             <wp:extent cx="276225" cy="276225"/>
-            <wp:effectExtent l="0" t="0" r="0" b="0"/>
+            <wp:effectExtent l="0" t="0" r="9525" b="9525"/>
             <wp:wrapNone/>
-            <wp:docPr id="12" name="Picture 12"/>
+            <wp:docPr id="76" name="Graphic 76" descr="Call center with solid fill"/>
             <wp:cNvGraphicFramePr>
               <a:graphicFrameLocks xmlns:a="http://schemas.openxmlformats.org/drawingml/2006/main" noChangeAspect="1"/>
             </wp:cNvGraphicFramePr>
@@ -2120,14 +2045,22 @@
               <a:graphicData uri="http://schemas.openxmlformats.org/drawingml/2006/picture">
                 <pic:pic xmlns:pic="http://schemas.openxmlformats.org/drawingml/2006/picture">
                   <pic:nvPicPr>
-                    <pic:cNvPr id="0" name=""/>
+                    <pic:cNvPr id="6" name="Picture 6" descr="Call center with solid fill"/>
                     <pic:cNvPicPr>
                       <a:picLocks noChangeAspect="1" noChangeArrowheads="1"/>
                     </pic:cNvPicPr>
                   </pic:nvPicPr>
                   <pic:blipFill>
-                    <a:blip r:embed="rId8"/>
-                    <a:srcRect/>
+                    <a:blip r:embed="rId8" cstate="print">
+                      <a:extLst>
+                        <a:ext uri="{28A0092B-C50C-407E-A947-70E740481C1C}">
+                          <a14:useLocalDpi xmlns:a14="http://schemas.microsoft.com/office/drawing/2010/main" val="0"/>
+                        </a:ext>
+                        <a:ext uri="{96DAC541-7B7A-43D3-8B79-37D633B846F1}">
+                          <asvg:svgBlip xmlns:asvg="http://schemas.microsoft.com/office/drawing/2016/SVG/main" r:embed="rId9"/>
+                        </a:ext>
+                      </a:extLst>
+                    </a:blip>
                     <a:stretch>
                       <a:fillRect/>
                     </a:stretch>
@@ -2306,18 +2239,18 @@
           <w:noProof/>
         </w:rPr>
         <w:drawing>
-          <wp:anchor distT="0" distB="0" distL="0" distR="0" simplePos="0" relativeHeight="251636736" behindDoc="0" locked="0" layoutInCell="1" allowOverlap="1" wp14:anchorId="5793CDF1" wp14:editId="5C506A05">
+          <wp:anchor distT="0" distB="0" distL="0" distR="0" simplePos="0" relativeHeight="251701248" behindDoc="0" locked="0" layoutInCell="1" allowOverlap="1" wp14:anchorId="71ED0A70" wp14:editId="41D4754D">
             <wp:simplePos x="0" y="0"/>
-            <wp:positionH relativeFrom="page">
-              <wp:posOffset>576072</wp:posOffset>
+            <wp:positionH relativeFrom="leftMargin">
+              <wp:align>right</wp:align>
             </wp:positionH>
             <wp:positionV relativeFrom="paragraph">
-              <wp:posOffset>292608</wp:posOffset>
+              <wp:posOffset>272415</wp:posOffset>
             </wp:positionV>
             <wp:extent cx="276225" cy="276225"/>
-            <wp:effectExtent l="0" t="0" r="0" b="0"/>
+            <wp:effectExtent l="0" t="0" r="9525" b="9525"/>
             <wp:wrapNone/>
-            <wp:docPr id="14" name="Picture 14"/>
+            <wp:docPr id="77" name="Graphic 77" descr="Call center with solid fill"/>
             <wp:cNvGraphicFramePr>
               <a:graphicFrameLocks xmlns:a="http://schemas.openxmlformats.org/drawingml/2006/main" noChangeAspect="1"/>
             </wp:cNvGraphicFramePr>
@@ -2325,14 +2258,22 @@
               <a:graphicData uri="http://schemas.openxmlformats.org/drawingml/2006/picture">
                 <pic:pic xmlns:pic="http://schemas.openxmlformats.org/drawingml/2006/picture">
                   <pic:nvPicPr>
-                    <pic:cNvPr id="0" name=""/>
+                    <pic:cNvPr id="6" name="Picture 6" descr="Call center with solid fill"/>
                     <pic:cNvPicPr>
                       <a:picLocks noChangeAspect="1" noChangeArrowheads="1"/>
                     </pic:cNvPicPr>
                   </pic:nvPicPr>
                   <pic:blipFill>
-                    <a:blip r:embed="rId8"/>
-                    <a:srcRect/>
+                    <a:blip r:embed="rId8" cstate="print">
+                      <a:extLst>
+                        <a:ext uri="{28A0092B-C50C-407E-A947-70E740481C1C}">
+                          <a14:useLocalDpi xmlns:a14="http://schemas.microsoft.com/office/drawing/2010/main" val="0"/>
+                        </a:ext>
+                        <a:ext uri="{96DAC541-7B7A-43D3-8B79-37D633B846F1}">
+                          <asvg:svgBlip xmlns:asvg="http://schemas.microsoft.com/office/drawing/2016/SVG/main" r:embed="rId9"/>
+                        </a:ext>
+                      </a:extLst>
+                    </a:blip>
                     <a:stretch>
                       <a:fillRect/>
                     </a:stretch>
@@ -2521,18 +2462,18 @@
           <w:noProof/>
         </w:rPr>
         <w:drawing>
-          <wp:anchor distT="0" distB="0" distL="0" distR="0" simplePos="0" relativeHeight="251638784" behindDoc="0" locked="0" layoutInCell="1" allowOverlap="1" wp14:anchorId="35A2EC52" wp14:editId="4650C9F9">
+          <wp:anchor distT="0" distB="0" distL="0" distR="0" simplePos="0" relativeHeight="251703296" behindDoc="0" locked="0" layoutInCell="1" allowOverlap="1" wp14:anchorId="3A029A4F" wp14:editId="6E5105BD">
             <wp:simplePos x="0" y="0"/>
-            <wp:positionH relativeFrom="page">
-              <wp:posOffset>576072</wp:posOffset>
+            <wp:positionH relativeFrom="leftMargin">
+              <wp:align>right</wp:align>
             </wp:positionH>
             <wp:positionV relativeFrom="paragraph">
-              <wp:posOffset>292608</wp:posOffset>
+              <wp:posOffset>262890</wp:posOffset>
             </wp:positionV>
             <wp:extent cx="276225" cy="276225"/>
-            <wp:effectExtent l="0" t="0" r="0" b="0"/>
+            <wp:effectExtent l="0" t="0" r="9525" b="9525"/>
             <wp:wrapNone/>
-            <wp:docPr id="16" name="Picture 16"/>
+            <wp:docPr id="78" name="Graphic 78" descr="Call center with solid fill"/>
             <wp:cNvGraphicFramePr>
               <a:graphicFrameLocks xmlns:a="http://schemas.openxmlformats.org/drawingml/2006/main" noChangeAspect="1"/>
             </wp:cNvGraphicFramePr>
@@ -2540,14 +2481,22 @@
               <a:graphicData uri="http://schemas.openxmlformats.org/drawingml/2006/picture">
                 <pic:pic xmlns:pic="http://schemas.openxmlformats.org/drawingml/2006/picture">
                   <pic:nvPicPr>
-                    <pic:cNvPr id="0" name=""/>
+                    <pic:cNvPr id="6" name="Picture 6" descr="Call center with solid fill"/>
                     <pic:cNvPicPr>
                       <a:picLocks noChangeAspect="1" noChangeArrowheads="1"/>
                     </pic:cNvPicPr>
                   </pic:nvPicPr>
                   <pic:blipFill>
-                    <a:blip r:embed="rId8"/>
-                    <a:srcRect/>
+                    <a:blip r:embed="rId8" cstate="print">
+                      <a:extLst>
+                        <a:ext uri="{28A0092B-C50C-407E-A947-70E740481C1C}">
+                          <a14:useLocalDpi xmlns:a14="http://schemas.microsoft.com/office/drawing/2010/main" val="0"/>
+                        </a:ext>
+                        <a:ext uri="{96DAC541-7B7A-43D3-8B79-37D633B846F1}">
+                          <asvg:svgBlip xmlns:asvg="http://schemas.microsoft.com/office/drawing/2016/SVG/main" r:embed="rId9"/>
+                        </a:ext>
+                      </a:extLst>
+                    </a:blip>
                     <a:stretch>
                       <a:fillRect/>
                     </a:stretch>
@@ -2905,18 +2854,18 @@
           <w:noProof/>
         </w:rPr>
         <w:drawing>
-          <wp:anchor distT="0" distB="0" distL="0" distR="0" simplePos="0" relativeHeight="251640832" behindDoc="0" locked="0" layoutInCell="1" allowOverlap="1" wp14:anchorId="0903D726" wp14:editId="7361867F">
+          <wp:anchor distT="0" distB="0" distL="0" distR="0" simplePos="0" relativeHeight="251705344" behindDoc="0" locked="0" layoutInCell="1" allowOverlap="1" wp14:anchorId="1CF946DF" wp14:editId="5D47FE6E">
             <wp:simplePos x="0" y="0"/>
-            <wp:positionH relativeFrom="page">
-              <wp:posOffset>576072</wp:posOffset>
+            <wp:positionH relativeFrom="leftMargin">
+              <wp:align>right</wp:align>
             </wp:positionH>
             <wp:positionV relativeFrom="paragraph">
-              <wp:posOffset>292608</wp:posOffset>
+              <wp:posOffset>243840</wp:posOffset>
             </wp:positionV>
             <wp:extent cx="276225" cy="276225"/>
-            <wp:effectExtent l="0" t="0" r="0" b="0"/>
+            <wp:effectExtent l="0" t="0" r="9525" b="9525"/>
             <wp:wrapNone/>
-            <wp:docPr id="18" name="Picture 18"/>
+            <wp:docPr id="79" name="Graphic 79" descr="Call center with solid fill"/>
             <wp:cNvGraphicFramePr>
               <a:graphicFrameLocks xmlns:a="http://schemas.openxmlformats.org/drawingml/2006/main" noChangeAspect="1"/>
             </wp:cNvGraphicFramePr>
@@ -2924,14 +2873,22 @@
               <a:graphicData uri="http://schemas.openxmlformats.org/drawingml/2006/picture">
                 <pic:pic xmlns:pic="http://schemas.openxmlformats.org/drawingml/2006/picture">
                   <pic:nvPicPr>
-                    <pic:cNvPr id="0" name=""/>
+                    <pic:cNvPr id="6" name="Picture 6" descr="Call center with solid fill"/>
                     <pic:cNvPicPr>
                       <a:picLocks noChangeAspect="1" noChangeArrowheads="1"/>
                     </pic:cNvPicPr>
                   </pic:nvPicPr>
                   <pic:blipFill>
-                    <a:blip r:embed="rId8"/>
-                    <a:srcRect/>
+                    <a:blip r:embed="rId8" cstate="print">
+                      <a:extLst>
+                        <a:ext uri="{28A0092B-C50C-407E-A947-70E740481C1C}">
+                          <a14:useLocalDpi xmlns:a14="http://schemas.microsoft.com/office/drawing/2010/main" val="0"/>
+                        </a:ext>
+                        <a:ext uri="{96DAC541-7B7A-43D3-8B79-37D633B846F1}">
+                          <asvg:svgBlip xmlns:asvg="http://schemas.microsoft.com/office/drawing/2016/SVG/main" r:embed="rId9"/>
+                        </a:ext>
+                      </a:extLst>
+                    </a:blip>
                     <a:stretch>
                       <a:fillRect/>
                     </a:stretch>
@@ -3259,18 +3216,18 @@
           <w:noProof/>
         </w:rPr>
         <w:drawing>
-          <wp:anchor distT="0" distB="0" distL="0" distR="0" simplePos="0" relativeHeight="251642880" behindDoc="0" locked="0" layoutInCell="1" allowOverlap="1" wp14:anchorId="7065DDC7" wp14:editId="0EFA1EDF">
+          <wp:anchor distT="0" distB="0" distL="0" distR="0" simplePos="0" relativeHeight="251707392" behindDoc="0" locked="0" layoutInCell="1" allowOverlap="1" wp14:anchorId="12A6298D" wp14:editId="197E3A18">
             <wp:simplePos x="0" y="0"/>
-            <wp:positionH relativeFrom="page">
-              <wp:posOffset>576072</wp:posOffset>
+            <wp:positionH relativeFrom="leftMargin">
+              <wp:align>right</wp:align>
             </wp:positionH>
             <wp:positionV relativeFrom="paragraph">
-              <wp:posOffset>292608</wp:posOffset>
+              <wp:posOffset>268605</wp:posOffset>
             </wp:positionV>
-            <wp:extent cx="276225" cy="276225"/>
-            <wp:effectExtent l="0" t="0" r="0" b="0"/>
+            <wp:extent cx="276225" cy="257175"/>
+            <wp:effectExtent l="0" t="0" r="9525" b="9525"/>
             <wp:wrapNone/>
-            <wp:docPr id="20" name="Picture 20"/>
+            <wp:docPr id="80" name="Graphic 80" descr="Call center with solid fill"/>
             <wp:cNvGraphicFramePr>
               <a:graphicFrameLocks xmlns:a="http://schemas.openxmlformats.org/drawingml/2006/main" noChangeAspect="1"/>
             </wp:cNvGraphicFramePr>
@@ -3278,14 +3235,22 @@
               <a:graphicData uri="http://schemas.openxmlformats.org/drawingml/2006/picture">
                 <pic:pic xmlns:pic="http://schemas.openxmlformats.org/drawingml/2006/picture">
                   <pic:nvPicPr>
-                    <pic:cNvPr id="0" name=""/>
+                    <pic:cNvPr id="6" name="Picture 6" descr="Call center with solid fill"/>
                     <pic:cNvPicPr>
                       <a:picLocks noChangeAspect="1" noChangeArrowheads="1"/>
                     </pic:cNvPicPr>
                   </pic:nvPicPr>
                   <pic:blipFill>
-                    <a:blip r:embed="rId8"/>
-                    <a:srcRect/>
+                    <a:blip r:embed="rId8" cstate="print">
+                      <a:extLst>
+                        <a:ext uri="{28A0092B-C50C-407E-A947-70E740481C1C}">
+                          <a14:useLocalDpi xmlns:a14="http://schemas.microsoft.com/office/drawing/2010/main" val="0"/>
+                        </a:ext>
+                        <a:ext uri="{96DAC541-7B7A-43D3-8B79-37D633B846F1}">
+                          <asvg:svgBlip xmlns:asvg="http://schemas.microsoft.com/office/drawing/2016/SVG/main" r:embed="rId9"/>
+                        </a:ext>
+                      </a:extLst>
+                    </a:blip>
                     <a:stretch>
                       <a:fillRect/>
                     </a:stretch>
@@ -3293,7 +3258,7 @@
                   <pic:spPr bwMode="auto">
                     <a:xfrm>
                       <a:off x="0" y="0"/>
-                      <a:ext cx="276225" cy="276225"/>
+                      <a:ext cx="276225" cy="257175"/>
                     </a:xfrm>
                     <a:prstGeom prst="rect">
                       <a:avLst/>
@@ -3302,6 +3267,9 @@
                 </pic:pic>
               </a:graphicData>
             </a:graphic>
+            <wp14:sizeRelV relativeFrom="margin">
+              <wp14:pctHeight>0</wp14:pctHeight>
+            </wp14:sizeRelV>
           </wp:anchor>
         </w:drawing>
       </w:r>
@@ -3554,18 +3522,18 @@
           <w:noProof/>
         </w:rPr>
         <w:drawing>
-          <wp:anchor distT="0" distB="0" distL="0" distR="0" simplePos="0" relativeHeight="251644928" behindDoc="0" locked="0" layoutInCell="1" allowOverlap="1" wp14:anchorId="38A21635" wp14:editId="3D3AB5FD">
+          <wp:anchor distT="0" distB="0" distL="0" distR="0" simplePos="0" relativeHeight="251709440" behindDoc="0" locked="0" layoutInCell="1" allowOverlap="1" wp14:anchorId="12DB66DE" wp14:editId="6B91A622">
             <wp:simplePos x="0" y="0"/>
-            <wp:positionH relativeFrom="page">
-              <wp:posOffset>576072</wp:posOffset>
+            <wp:positionH relativeFrom="leftMargin">
+              <wp:align>right</wp:align>
             </wp:positionH>
             <wp:positionV relativeFrom="paragraph">
-              <wp:posOffset>292608</wp:posOffset>
+              <wp:posOffset>233680</wp:posOffset>
             </wp:positionV>
             <wp:extent cx="276225" cy="276225"/>
-            <wp:effectExtent l="0" t="0" r="0" b="0"/>
+            <wp:effectExtent l="0" t="0" r="9525" b="9525"/>
             <wp:wrapNone/>
-            <wp:docPr id="22" name="Picture 22"/>
+            <wp:docPr id="81" name="Graphic 81" descr="Call center with solid fill"/>
             <wp:cNvGraphicFramePr>
               <a:graphicFrameLocks xmlns:a="http://schemas.openxmlformats.org/drawingml/2006/main" noChangeAspect="1"/>
             </wp:cNvGraphicFramePr>
@@ -3573,14 +3541,22 @@
               <a:graphicData uri="http://schemas.openxmlformats.org/drawingml/2006/picture">
                 <pic:pic xmlns:pic="http://schemas.openxmlformats.org/drawingml/2006/picture">
                   <pic:nvPicPr>
-                    <pic:cNvPr id="0" name=""/>
+                    <pic:cNvPr id="6" name="Picture 6" descr="Call center with solid fill"/>
                     <pic:cNvPicPr>
                       <a:picLocks noChangeAspect="1" noChangeArrowheads="1"/>
                     </pic:cNvPicPr>
                   </pic:nvPicPr>
                   <pic:blipFill>
-                    <a:blip r:embed="rId8"/>
-                    <a:srcRect/>
+                    <a:blip r:embed="rId8" cstate="print">
+                      <a:extLst>
+                        <a:ext uri="{28A0092B-C50C-407E-A947-70E740481C1C}">
+                          <a14:useLocalDpi xmlns:a14="http://schemas.microsoft.com/office/drawing/2010/main" val="0"/>
+                        </a:ext>
+                        <a:ext uri="{96DAC541-7B7A-43D3-8B79-37D633B846F1}">
+                          <asvg:svgBlip xmlns:asvg="http://schemas.microsoft.com/office/drawing/2016/SVG/main" r:embed="rId9"/>
+                        </a:ext>
+                      </a:extLst>
+                    </a:blip>
                     <a:stretch>
                       <a:fillRect/>
                     </a:stretch>
@@ -3758,18 +3734,18 @@
           <w:noProof/>
         </w:rPr>
         <w:drawing>
-          <wp:anchor distT="0" distB="0" distL="0" distR="0" simplePos="0" relativeHeight="251646976" behindDoc="0" locked="0" layoutInCell="1" allowOverlap="1" wp14:anchorId="0B32055E" wp14:editId="19049C46">
+          <wp:anchor distT="0" distB="0" distL="0" distR="0" simplePos="0" relativeHeight="251711488" behindDoc="0" locked="0" layoutInCell="1" allowOverlap="1" wp14:anchorId="0DBF414C" wp14:editId="4025AE31">
             <wp:simplePos x="0" y="0"/>
-            <wp:positionH relativeFrom="page">
-              <wp:posOffset>576072</wp:posOffset>
+            <wp:positionH relativeFrom="leftMargin">
+              <wp:align>right</wp:align>
             </wp:positionH>
             <wp:positionV relativeFrom="paragraph">
-              <wp:posOffset>292608</wp:posOffset>
+              <wp:posOffset>262890</wp:posOffset>
             </wp:positionV>
             <wp:extent cx="276225" cy="276225"/>
-            <wp:effectExtent l="0" t="0" r="0" b="0"/>
+            <wp:effectExtent l="0" t="0" r="9525" b="9525"/>
             <wp:wrapNone/>
-            <wp:docPr id="24" name="Picture 24"/>
+            <wp:docPr id="82" name="Graphic 82" descr="Call center with solid fill"/>
             <wp:cNvGraphicFramePr>
               <a:graphicFrameLocks xmlns:a="http://schemas.openxmlformats.org/drawingml/2006/main" noChangeAspect="1"/>
             </wp:cNvGraphicFramePr>
@@ -3777,14 +3753,22 @@
               <a:graphicData uri="http://schemas.openxmlformats.org/drawingml/2006/picture">
                 <pic:pic xmlns:pic="http://schemas.openxmlformats.org/drawingml/2006/picture">
                   <pic:nvPicPr>
-                    <pic:cNvPr id="0" name=""/>
+                    <pic:cNvPr id="6" name="Picture 6" descr="Call center with solid fill"/>
                     <pic:cNvPicPr>
                       <a:picLocks noChangeAspect="1" noChangeArrowheads="1"/>
                     </pic:cNvPicPr>
                   </pic:nvPicPr>
                   <pic:blipFill>
-                    <a:blip r:embed="rId8"/>
-                    <a:srcRect/>
+                    <a:blip r:embed="rId8" cstate="print">
+                      <a:extLst>
+                        <a:ext uri="{28A0092B-C50C-407E-A947-70E740481C1C}">
+                          <a14:useLocalDpi xmlns:a14="http://schemas.microsoft.com/office/drawing/2010/main" val="0"/>
+                        </a:ext>
+                        <a:ext uri="{96DAC541-7B7A-43D3-8B79-37D633B846F1}">
+                          <asvg:svgBlip xmlns:asvg="http://schemas.microsoft.com/office/drawing/2016/SVG/main" r:embed="rId9"/>
+                        </a:ext>
+                      </a:extLst>
+                    </a:blip>
                     <a:stretch>
                       <a:fillRect/>
                     </a:stretch>
@@ -4013,18 +3997,18 @@
           <w:noProof/>
         </w:rPr>
         <w:drawing>
-          <wp:anchor distT="0" distB="0" distL="0" distR="0" simplePos="0" relativeHeight="251649024" behindDoc="0" locked="0" layoutInCell="1" allowOverlap="1" wp14:anchorId="26802530" wp14:editId="1D1F6D71">
+          <wp:anchor distT="0" distB="0" distL="0" distR="0" simplePos="0" relativeHeight="251713536" behindDoc="0" locked="0" layoutInCell="1" allowOverlap="1" wp14:anchorId="0285D90E" wp14:editId="3DC22253">
             <wp:simplePos x="0" y="0"/>
-            <wp:positionH relativeFrom="page">
-              <wp:posOffset>576072</wp:posOffset>
+            <wp:positionH relativeFrom="leftMargin">
+              <wp:align>right</wp:align>
             </wp:positionH>
             <wp:positionV relativeFrom="paragraph">
-              <wp:posOffset>292608</wp:posOffset>
+              <wp:posOffset>243840</wp:posOffset>
             </wp:positionV>
             <wp:extent cx="276225" cy="276225"/>
-            <wp:effectExtent l="0" t="0" r="0" b="0"/>
+            <wp:effectExtent l="0" t="0" r="9525" b="9525"/>
             <wp:wrapNone/>
-            <wp:docPr id="26" name="Picture 26"/>
+            <wp:docPr id="83" name="Graphic 83" descr="Call center with solid fill"/>
             <wp:cNvGraphicFramePr>
               <a:graphicFrameLocks xmlns:a="http://schemas.openxmlformats.org/drawingml/2006/main" noChangeAspect="1"/>
             </wp:cNvGraphicFramePr>
@@ -4032,14 +4016,22 @@
               <a:graphicData uri="http://schemas.openxmlformats.org/drawingml/2006/picture">
                 <pic:pic xmlns:pic="http://schemas.openxmlformats.org/drawingml/2006/picture">
                   <pic:nvPicPr>
-                    <pic:cNvPr id="0" name=""/>
+                    <pic:cNvPr id="6" name="Picture 6" descr="Call center with solid fill"/>
                     <pic:cNvPicPr>
                       <a:picLocks noChangeAspect="1" noChangeArrowheads="1"/>
                     </pic:cNvPicPr>
                   </pic:nvPicPr>
                   <pic:blipFill>
-                    <a:blip r:embed="rId8"/>
-                    <a:srcRect/>
+                    <a:blip r:embed="rId8" cstate="print">
+                      <a:extLst>
+                        <a:ext uri="{28A0092B-C50C-407E-A947-70E740481C1C}">
+                          <a14:useLocalDpi xmlns:a14="http://schemas.microsoft.com/office/drawing/2010/main" val="0"/>
+                        </a:ext>
+                        <a:ext uri="{96DAC541-7B7A-43D3-8B79-37D633B846F1}">
+                          <asvg:svgBlip xmlns:asvg="http://schemas.microsoft.com/office/drawing/2016/SVG/main" r:embed="rId9"/>
+                        </a:ext>
+                      </a:extLst>
+                    </a:blip>
                     <a:stretch>
                       <a:fillRect/>
                     </a:stretch>
@@ -4298,18 +4290,18 @@
           <w:noProof/>
         </w:rPr>
         <w:drawing>
-          <wp:anchor distT="0" distB="0" distL="0" distR="0" simplePos="0" relativeHeight="251651072" behindDoc="0" locked="0" layoutInCell="1" allowOverlap="1" wp14:anchorId="366118D7" wp14:editId="4602C29A">
+          <wp:anchor distT="0" distB="0" distL="0" distR="0" simplePos="0" relativeHeight="251715584" behindDoc="0" locked="0" layoutInCell="1" allowOverlap="1" wp14:anchorId="67E06A3D" wp14:editId="557280DF">
             <wp:simplePos x="0" y="0"/>
-            <wp:positionH relativeFrom="page">
-              <wp:posOffset>576072</wp:posOffset>
+            <wp:positionH relativeFrom="leftMargin">
+              <wp:align>right</wp:align>
             </wp:positionH>
             <wp:positionV relativeFrom="paragraph">
-              <wp:posOffset>292608</wp:posOffset>
+              <wp:posOffset>243840</wp:posOffset>
             </wp:positionV>
             <wp:extent cx="276225" cy="276225"/>
-            <wp:effectExtent l="0" t="0" r="0" b="0"/>
+            <wp:effectExtent l="0" t="0" r="9525" b="9525"/>
             <wp:wrapNone/>
-            <wp:docPr id="28" name="Picture 28"/>
+            <wp:docPr id="84" name="Graphic 84" descr="Call center with solid fill"/>
             <wp:cNvGraphicFramePr>
               <a:graphicFrameLocks xmlns:a="http://schemas.openxmlformats.org/drawingml/2006/main" noChangeAspect="1"/>
             </wp:cNvGraphicFramePr>
@@ -4317,14 +4309,22 @@
               <a:graphicData uri="http://schemas.openxmlformats.org/drawingml/2006/picture">
                 <pic:pic xmlns:pic="http://schemas.openxmlformats.org/drawingml/2006/picture">
                   <pic:nvPicPr>
-                    <pic:cNvPr id="0" name=""/>
+                    <pic:cNvPr id="6" name="Picture 6" descr="Call center with solid fill"/>
                     <pic:cNvPicPr>
                       <a:picLocks noChangeAspect="1" noChangeArrowheads="1"/>
                     </pic:cNvPicPr>
                   </pic:nvPicPr>
                   <pic:blipFill>
-                    <a:blip r:embed="rId8"/>
-                    <a:srcRect/>
+                    <a:blip r:embed="rId8" cstate="print">
+                      <a:extLst>
+                        <a:ext uri="{28A0092B-C50C-407E-A947-70E740481C1C}">
+                          <a14:useLocalDpi xmlns:a14="http://schemas.microsoft.com/office/drawing/2010/main" val="0"/>
+                        </a:ext>
+                        <a:ext uri="{96DAC541-7B7A-43D3-8B79-37D633B846F1}">
+                          <asvg:svgBlip xmlns:asvg="http://schemas.microsoft.com/office/drawing/2016/SVG/main" r:embed="rId9"/>
+                        </a:ext>
+                      </a:extLst>
+                    </a:blip>
                     <a:stretch>
                       <a:fillRect/>
                     </a:stretch>
@@ -4523,18 +4523,18 @@
           <w:noProof/>
         </w:rPr>
         <w:drawing>
-          <wp:anchor distT="0" distB="0" distL="0" distR="0" simplePos="0" relativeHeight="251653120" behindDoc="0" locked="0" layoutInCell="1" allowOverlap="1" wp14:anchorId="693F8987" wp14:editId="458BF8FA">
+          <wp:anchor distT="0" distB="0" distL="0" distR="0" simplePos="0" relativeHeight="251717632" behindDoc="0" locked="0" layoutInCell="1" allowOverlap="1" wp14:anchorId="621DBB58" wp14:editId="381C0D03">
             <wp:simplePos x="0" y="0"/>
-            <wp:positionH relativeFrom="page">
-              <wp:posOffset>576072</wp:posOffset>
+            <wp:positionH relativeFrom="leftMargin">
+              <wp:align>right</wp:align>
             </wp:positionH>
             <wp:positionV relativeFrom="paragraph">
-              <wp:posOffset>292608</wp:posOffset>
+              <wp:posOffset>224155</wp:posOffset>
             </wp:positionV>
-            <wp:extent cx="276225" cy="276225"/>
-            <wp:effectExtent l="0" t="0" r="0" b="0"/>
+            <wp:extent cx="276225" cy="314325"/>
+            <wp:effectExtent l="0" t="0" r="9525" b="9525"/>
             <wp:wrapNone/>
-            <wp:docPr id="30" name="Picture 30"/>
+            <wp:docPr id="85" name="Graphic 85" descr="Call center with solid fill"/>
             <wp:cNvGraphicFramePr>
               <a:graphicFrameLocks xmlns:a="http://schemas.openxmlformats.org/drawingml/2006/main" noChangeAspect="1"/>
             </wp:cNvGraphicFramePr>
@@ -4542,14 +4542,22 @@
               <a:graphicData uri="http://schemas.openxmlformats.org/drawingml/2006/picture">
                 <pic:pic xmlns:pic="http://schemas.openxmlformats.org/drawingml/2006/picture">
                   <pic:nvPicPr>
-                    <pic:cNvPr id="0" name=""/>
+                    <pic:cNvPr id="6" name="Picture 6" descr="Call center with solid fill"/>
                     <pic:cNvPicPr>
                       <a:picLocks noChangeAspect="1" noChangeArrowheads="1"/>
                     </pic:cNvPicPr>
                   </pic:nvPicPr>
                   <pic:blipFill>
-                    <a:blip r:embed="rId8"/>
-                    <a:srcRect/>
+                    <a:blip r:embed="rId8" cstate="print">
+                      <a:extLst>
+                        <a:ext uri="{28A0092B-C50C-407E-A947-70E740481C1C}">
+                          <a14:useLocalDpi xmlns:a14="http://schemas.microsoft.com/office/drawing/2010/main" val="0"/>
+                        </a:ext>
+                        <a:ext uri="{96DAC541-7B7A-43D3-8B79-37D633B846F1}">
+                          <asvg:svgBlip xmlns:asvg="http://schemas.microsoft.com/office/drawing/2016/SVG/main" r:embed="rId9"/>
+                        </a:ext>
+                      </a:extLst>
+                    </a:blip>
                     <a:stretch>
                       <a:fillRect/>
                     </a:stretch>
@@ -4557,7 +4565,7 @@
                   <pic:spPr bwMode="auto">
                     <a:xfrm>
                       <a:off x="0" y="0"/>
-                      <a:ext cx="276225" cy="276225"/>
+                      <a:ext cx="276225" cy="314325"/>
                     </a:xfrm>
                     <a:prstGeom prst="rect">
                       <a:avLst/>
@@ -4566,6 +4574,9 @@
                 </pic:pic>
               </a:graphicData>
             </a:graphic>
+            <wp14:sizeRelV relativeFrom="margin">
+              <wp14:pctHeight>0</wp14:pctHeight>
+            </wp14:sizeRelV>
           </wp:anchor>
         </w:drawing>
       </w:r>
@@ -4768,18 +4779,18 @@
           <w:noProof/>
         </w:rPr>
         <w:drawing>
-          <wp:anchor distT="0" distB="0" distL="0" distR="0" simplePos="0" relativeHeight="251655168" behindDoc="0" locked="0" layoutInCell="1" allowOverlap="1" wp14:anchorId="7A1D1129" wp14:editId="4828406A">
+          <wp:anchor distT="0" distB="0" distL="0" distR="0" simplePos="0" relativeHeight="251719680" behindDoc="0" locked="0" layoutInCell="1" allowOverlap="1" wp14:anchorId="673F5A6E" wp14:editId="2814AC7D">
             <wp:simplePos x="0" y="0"/>
-            <wp:positionH relativeFrom="page">
-              <wp:posOffset>576072</wp:posOffset>
+            <wp:positionH relativeFrom="leftMargin">
+              <wp:align>right</wp:align>
             </wp:positionH>
             <wp:positionV relativeFrom="paragraph">
-              <wp:posOffset>292608</wp:posOffset>
+              <wp:posOffset>310515</wp:posOffset>
             </wp:positionV>
             <wp:extent cx="276225" cy="276225"/>
-            <wp:effectExtent l="0" t="0" r="0" b="0"/>
+            <wp:effectExtent l="0" t="0" r="9525" b="9525"/>
             <wp:wrapNone/>
-            <wp:docPr id="32" name="Picture 32"/>
+            <wp:docPr id="86" name="Graphic 86" descr="Call center with solid fill"/>
             <wp:cNvGraphicFramePr>
               <a:graphicFrameLocks xmlns:a="http://schemas.openxmlformats.org/drawingml/2006/main" noChangeAspect="1"/>
             </wp:cNvGraphicFramePr>
@@ -4787,14 +4798,22 @@
               <a:graphicData uri="http://schemas.openxmlformats.org/drawingml/2006/picture">
                 <pic:pic xmlns:pic="http://schemas.openxmlformats.org/drawingml/2006/picture">
                   <pic:nvPicPr>
-                    <pic:cNvPr id="0" name=""/>
+                    <pic:cNvPr id="6" name="Picture 6" descr="Call center with solid fill"/>
                     <pic:cNvPicPr>
                       <a:picLocks noChangeAspect="1" noChangeArrowheads="1"/>
                     </pic:cNvPicPr>
                   </pic:nvPicPr>
                   <pic:blipFill>
-                    <a:blip r:embed="rId8"/>
-                    <a:srcRect/>
+                    <a:blip r:embed="rId8" cstate="print">
+                      <a:extLst>
+                        <a:ext uri="{28A0092B-C50C-407E-A947-70E740481C1C}">
+                          <a14:useLocalDpi xmlns:a14="http://schemas.microsoft.com/office/drawing/2010/main" val="0"/>
+                        </a:ext>
+                        <a:ext uri="{96DAC541-7B7A-43D3-8B79-37D633B846F1}">
+                          <asvg:svgBlip xmlns:asvg="http://schemas.microsoft.com/office/drawing/2016/SVG/main" r:embed="rId9"/>
+                        </a:ext>
+                      </a:extLst>
+                    </a:blip>
                     <a:stretch>
                       <a:fillRect/>
                     </a:stretch>
@@ -5052,18 +5071,18 @@
           <w:noProof/>
         </w:rPr>
         <w:drawing>
-          <wp:anchor distT="0" distB="0" distL="0" distR="0" simplePos="0" relativeHeight="251657216" behindDoc="0" locked="0" layoutInCell="1" allowOverlap="1" wp14:anchorId="79A1D81F" wp14:editId="50ED293A">
+          <wp:anchor distT="0" distB="0" distL="0" distR="0" simplePos="0" relativeHeight="251721728" behindDoc="0" locked="0" layoutInCell="1" allowOverlap="1" wp14:anchorId="6815C0E5" wp14:editId="4031C502">
             <wp:simplePos x="0" y="0"/>
-            <wp:positionH relativeFrom="page">
-              <wp:posOffset>576072</wp:posOffset>
+            <wp:positionH relativeFrom="leftMargin">
+              <wp:align>right</wp:align>
             </wp:positionH>
             <wp:positionV relativeFrom="paragraph">
-              <wp:posOffset>292608</wp:posOffset>
+              <wp:posOffset>262255</wp:posOffset>
             </wp:positionV>
             <wp:extent cx="276225" cy="276225"/>
-            <wp:effectExtent l="0" t="0" r="0" b="0"/>
+            <wp:effectExtent l="0" t="0" r="9525" b="9525"/>
             <wp:wrapNone/>
-            <wp:docPr id="34" name="Picture 34"/>
+            <wp:docPr id="87" name="Graphic 87" descr="Call center with solid fill"/>
             <wp:cNvGraphicFramePr>
               <a:graphicFrameLocks xmlns:a="http://schemas.openxmlformats.org/drawingml/2006/main" noChangeAspect="1"/>
             </wp:cNvGraphicFramePr>
@@ -5071,14 +5090,22 @@
               <a:graphicData uri="http://schemas.openxmlformats.org/drawingml/2006/picture">
                 <pic:pic xmlns:pic="http://schemas.openxmlformats.org/drawingml/2006/picture">
                   <pic:nvPicPr>
-                    <pic:cNvPr id="0" name=""/>
+                    <pic:cNvPr id="6" name="Picture 6" descr="Call center with solid fill"/>
                     <pic:cNvPicPr>
                       <a:picLocks noChangeAspect="1" noChangeArrowheads="1"/>
                     </pic:cNvPicPr>
                   </pic:nvPicPr>
                   <pic:blipFill>
-                    <a:blip r:embed="rId8"/>
-                    <a:srcRect/>
+                    <a:blip r:embed="rId8" cstate="print">
+                      <a:extLst>
+                        <a:ext uri="{28A0092B-C50C-407E-A947-70E740481C1C}">
+                          <a14:useLocalDpi xmlns:a14="http://schemas.microsoft.com/office/drawing/2010/main" val="0"/>
+                        </a:ext>
+                        <a:ext uri="{96DAC541-7B7A-43D3-8B79-37D633B846F1}">
+                          <asvg:svgBlip xmlns:asvg="http://schemas.microsoft.com/office/drawing/2016/SVG/main" r:embed="rId9"/>
+                        </a:ext>
+                      </a:extLst>
+                    </a:blip>
                     <a:stretch>
                       <a:fillRect/>
                     </a:stretch>
@@ -5397,18 +5424,18 @@
           <w:noProof/>
         </w:rPr>
         <w:drawing>
-          <wp:anchor distT="0" distB="0" distL="0" distR="0" simplePos="0" relativeHeight="251659264" behindDoc="0" locked="0" layoutInCell="1" allowOverlap="1" wp14:anchorId="0CB5F6C3" wp14:editId="3BC852C8">
+          <wp:anchor distT="0" distB="0" distL="0" distR="0" simplePos="0" relativeHeight="251723776" behindDoc="0" locked="0" layoutInCell="1" allowOverlap="1" wp14:anchorId="6D6B6815" wp14:editId="18108791">
             <wp:simplePos x="0" y="0"/>
-            <wp:positionH relativeFrom="page">
-              <wp:posOffset>576072</wp:posOffset>
+            <wp:positionH relativeFrom="leftMargin">
+              <wp:align>right</wp:align>
             </wp:positionH>
             <wp:positionV relativeFrom="paragraph">
-              <wp:posOffset>292608</wp:posOffset>
+              <wp:posOffset>272415</wp:posOffset>
             </wp:positionV>
             <wp:extent cx="276225" cy="276225"/>
-            <wp:effectExtent l="0" t="0" r="0" b="0"/>
+            <wp:effectExtent l="0" t="0" r="9525" b="9525"/>
             <wp:wrapNone/>
-            <wp:docPr id="36" name="Picture 36"/>
+            <wp:docPr id="88" name="Graphic 88" descr="Call center with solid fill"/>
             <wp:cNvGraphicFramePr>
               <a:graphicFrameLocks xmlns:a="http://schemas.openxmlformats.org/drawingml/2006/main" noChangeAspect="1"/>
             </wp:cNvGraphicFramePr>
@@ -5416,14 +5443,22 @@
               <a:graphicData uri="http://schemas.openxmlformats.org/drawingml/2006/picture">
                 <pic:pic xmlns:pic="http://schemas.openxmlformats.org/drawingml/2006/picture">
                   <pic:nvPicPr>
-                    <pic:cNvPr id="0" name=""/>
+                    <pic:cNvPr id="6" name="Picture 6" descr="Call center with solid fill"/>
                     <pic:cNvPicPr>
                       <a:picLocks noChangeAspect="1" noChangeArrowheads="1"/>
                     </pic:cNvPicPr>
                   </pic:nvPicPr>
                   <pic:blipFill>
-                    <a:blip r:embed="rId8"/>
-                    <a:srcRect/>
+                    <a:blip r:embed="rId8" cstate="print">
+                      <a:extLst>
+                        <a:ext uri="{28A0092B-C50C-407E-A947-70E740481C1C}">
+                          <a14:useLocalDpi xmlns:a14="http://schemas.microsoft.com/office/drawing/2010/main" val="0"/>
+                        </a:ext>
+                        <a:ext uri="{96DAC541-7B7A-43D3-8B79-37D633B846F1}">
+                          <asvg:svgBlip xmlns:asvg="http://schemas.microsoft.com/office/drawing/2016/SVG/main" r:embed="rId9"/>
+                        </a:ext>
+                      </a:extLst>
+                    </a:blip>
                     <a:stretch>
                       <a:fillRect/>
                     </a:stretch>
@@ -5622,18 +5657,18 @@
           <w:noProof/>
         </w:rPr>
         <w:drawing>
-          <wp:anchor distT="0" distB="0" distL="0" distR="0" simplePos="0" relativeHeight="251661312" behindDoc="0" locked="0" layoutInCell="1" allowOverlap="1" wp14:anchorId="7C985E17" wp14:editId="7C5EA285">
+          <wp:anchor distT="0" distB="0" distL="0" distR="0" simplePos="0" relativeHeight="251725824" behindDoc="0" locked="0" layoutInCell="1" allowOverlap="1" wp14:anchorId="2F51B06E" wp14:editId="5C26D3CD">
             <wp:simplePos x="0" y="0"/>
-            <wp:positionH relativeFrom="page">
-              <wp:posOffset>576072</wp:posOffset>
+            <wp:positionH relativeFrom="leftMargin">
+              <wp:align>right</wp:align>
             </wp:positionH>
             <wp:positionV relativeFrom="paragraph">
-              <wp:posOffset>292608</wp:posOffset>
+              <wp:posOffset>272415</wp:posOffset>
             </wp:positionV>
             <wp:extent cx="276225" cy="276225"/>
-            <wp:effectExtent l="0" t="0" r="0" b="0"/>
+            <wp:effectExtent l="0" t="0" r="9525" b="9525"/>
             <wp:wrapNone/>
-            <wp:docPr id="38" name="Picture 38"/>
+            <wp:docPr id="89" name="Graphic 89" descr="Call center with solid fill"/>
             <wp:cNvGraphicFramePr>
               <a:graphicFrameLocks xmlns:a="http://schemas.openxmlformats.org/drawingml/2006/main" noChangeAspect="1"/>
             </wp:cNvGraphicFramePr>
@@ -5641,14 +5676,22 @@
               <a:graphicData uri="http://schemas.openxmlformats.org/drawingml/2006/picture">
                 <pic:pic xmlns:pic="http://schemas.openxmlformats.org/drawingml/2006/picture">
                   <pic:nvPicPr>
-                    <pic:cNvPr id="0" name=""/>
+                    <pic:cNvPr id="6" name="Picture 6" descr="Call center with solid fill"/>
                     <pic:cNvPicPr>
                       <a:picLocks noChangeAspect="1" noChangeArrowheads="1"/>
                     </pic:cNvPicPr>
                   </pic:nvPicPr>
                   <pic:blipFill>
-                    <a:blip r:embed="rId8"/>
-                    <a:srcRect/>
+                    <a:blip r:embed="rId8" cstate="print">
+                      <a:extLst>
+                        <a:ext uri="{28A0092B-C50C-407E-A947-70E740481C1C}">
+                          <a14:useLocalDpi xmlns:a14="http://schemas.microsoft.com/office/drawing/2010/main" val="0"/>
+                        </a:ext>
+                        <a:ext uri="{96DAC541-7B7A-43D3-8B79-37D633B846F1}">
+                          <asvg:svgBlip xmlns:asvg="http://schemas.microsoft.com/office/drawing/2016/SVG/main" r:embed="rId9"/>
+                        </a:ext>
+                      </a:extLst>
+                    </a:blip>
                     <a:stretch>
                       <a:fillRect/>
                     </a:stretch>
@@ -5847,18 +5890,18 @@
           <w:noProof/>
         </w:rPr>
         <w:drawing>
-          <wp:anchor distT="0" distB="0" distL="0" distR="0" simplePos="0" relativeHeight="251663360" behindDoc="0" locked="0" layoutInCell="1" allowOverlap="1" wp14:anchorId="53BB793B" wp14:editId="5A26B269">
+          <wp:anchor distT="0" distB="0" distL="0" distR="0" simplePos="0" relativeHeight="251727872" behindDoc="0" locked="0" layoutInCell="1" allowOverlap="1" wp14:anchorId="13AC07A4" wp14:editId="4790998C">
             <wp:simplePos x="0" y="0"/>
-            <wp:positionH relativeFrom="page">
-              <wp:posOffset>576072</wp:posOffset>
+            <wp:positionH relativeFrom="leftMargin">
+              <wp:align>right</wp:align>
             </wp:positionH>
             <wp:positionV relativeFrom="paragraph">
-              <wp:posOffset>292608</wp:posOffset>
+              <wp:posOffset>327660</wp:posOffset>
             </wp:positionV>
-            <wp:extent cx="276225" cy="276225"/>
-            <wp:effectExtent l="0" t="0" r="0" b="0"/>
+            <wp:extent cx="276225" cy="228600"/>
+            <wp:effectExtent l="0" t="0" r="9525" b="0"/>
             <wp:wrapNone/>
-            <wp:docPr id="40" name="Picture 40"/>
+            <wp:docPr id="90" name="Graphic 90" descr="Call center with solid fill"/>
             <wp:cNvGraphicFramePr>
               <a:graphicFrameLocks xmlns:a="http://schemas.openxmlformats.org/drawingml/2006/main" noChangeAspect="1"/>
             </wp:cNvGraphicFramePr>
@@ -5866,14 +5909,22 @@
               <a:graphicData uri="http://schemas.openxmlformats.org/drawingml/2006/picture">
                 <pic:pic xmlns:pic="http://schemas.openxmlformats.org/drawingml/2006/picture">
                   <pic:nvPicPr>
-                    <pic:cNvPr id="0" name=""/>
+                    <pic:cNvPr id="6" name="Picture 6" descr="Call center with solid fill"/>
                     <pic:cNvPicPr>
                       <a:picLocks noChangeAspect="1" noChangeArrowheads="1"/>
                     </pic:cNvPicPr>
                   </pic:nvPicPr>
                   <pic:blipFill>
-                    <a:blip r:embed="rId8"/>
-                    <a:srcRect/>
+                    <a:blip r:embed="rId8" cstate="print">
+                      <a:extLst>
+                        <a:ext uri="{28A0092B-C50C-407E-A947-70E740481C1C}">
+                          <a14:useLocalDpi xmlns:a14="http://schemas.microsoft.com/office/drawing/2010/main" val="0"/>
+                        </a:ext>
+                        <a:ext uri="{96DAC541-7B7A-43D3-8B79-37D633B846F1}">
+                          <asvg:svgBlip xmlns:asvg="http://schemas.microsoft.com/office/drawing/2016/SVG/main" r:embed="rId9"/>
+                        </a:ext>
+                      </a:extLst>
+                    </a:blip>
                     <a:stretch>
                       <a:fillRect/>
                     </a:stretch>
@@ -5881,7 +5932,7 @@
                   <pic:spPr bwMode="auto">
                     <a:xfrm>
                       <a:off x="0" y="0"/>
-                      <a:ext cx="276225" cy="276225"/>
+                      <a:ext cx="276225" cy="228600"/>
                     </a:xfrm>
                     <a:prstGeom prst="rect">
                       <a:avLst/>
@@ -5890,6 +5941,9 @@
                 </pic:pic>
               </a:graphicData>
             </a:graphic>
+            <wp14:sizeRelV relativeFrom="margin">
+              <wp14:pctHeight>0</wp14:pctHeight>
+            </wp14:sizeRelV>
           </wp:anchor>
         </w:drawing>
       </w:r>
@@ -6062,18 +6116,18 @@
           <w:noProof/>
         </w:rPr>
         <w:drawing>
-          <wp:anchor distT="0" distB="0" distL="0" distR="0" simplePos="0" relativeHeight="251665408" behindDoc="0" locked="0" layoutInCell="1" allowOverlap="1" wp14:anchorId="34D1EBD1" wp14:editId="7450819F">
+          <wp:anchor distT="0" distB="0" distL="0" distR="0" simplePos="0" relativeHeight="251729920" behindDoc="0" locked="0" layoutInCell="1" allowOverlap="1" wp14:anchorId="46B208BD" wp14:editId="00804B9E">
             <wp:simplePos x="0" y="0"/>
-            <wp:positionH relativeFrom="page">
-              <wp:posOffset>576072</wp:posOffset>
+            <wp:positionH relativeFrom="leftMargin">
+              <wp:align>right</wp:align>
             </wp:positionH>
             <wp:positionV relativeFrom="paragraph">
-              <wp:posOffset>292608</wp:posOffset>
+              <wp:posOffset>205105</wp:posOffset>
             </wp:positionV>
             <wp:extent cx="276225" cy="276225"/>
-            <wp:effectExtent l="0" t="0" r="0" b="0"/>
+            <wp:effectExtent l="0" t="0" r="9525" b="9525"/>
             <wp:wrapNone/>
-            <wp:docPr id="42" name="Picture 42"/>
+            <wp:docPr id="91" name="Graphic 91" descr="Call center with solid fill"/>
             <wp:cNvGraphicFramePr>
               <a:graphicFrameLocks xmlns:a="http://schemas.openxmlformats.org/drawingml/2006/main" noChangeAspect="1"/>
             </wp:cNvGraphicFramePr>
@@ -6081,14 +6135,22 @@
               <a:graphicData uri="http://schemas.openxmlformats.org/drawingml/2006/picture">
                 <pic:pic xmlns:pic="http://schemas.openxmlformats.org/drawingml/2006/picture">
                   <pic:nvPicPr>
-                    <pic:cNvPr id="0" name=""/>
+                    <pic:cNvPr id="6" name="Picture 6" descr="Call center with solid fill"/>
                     <pic:cNvPicPr>
                       <a:picLocks noChangeAspect="1" noChangeArrowheads="1"/>
                     </pic:cNvPicPr>
                   </pic:nvPicPr>
                   <pic:blipFill>
-                    <a:blip r:embed="rId8"/>
-                    <a:srcRect/>
+                    <a:blip r:embed="rId8" cstate="print">
+                      <a:extLst>
+                        <a:ext uri="{28A0092B-C50C-407E-A947-70E740481C1C}">
+                          <a14:useLocalDpi xmlns:a14="http://schemas.microsoft.com/office/drawing/2010/main" val="0"/>
+                        </a:ext>
+                        <a:ext uri="{96DAC541-7B7A-43D3-8B79-37D633B846F1}">
+                          <asvg:svgBlip xmlns:asvg="http://schemas.microsoft.com/office/drawing/2016/SVG/main" r:embed="rId9"/>
+                        </a:ext>
+                      </a:extLst>
+                    </a:blip>
                     <a:stretch>
                       <a:fillRect/>
                     </a:stretch>
@@ -6377,18 +6439,18 @@
           <w:noProof/>
         </w:rPr>
         <w:drawing>
-          <wp:anchor distT="0" distB="0" distL="0" distR="0" simplePos="0" relativeHeight="251667456" behindDoc="0" locked="0" layoutInCell="1" allowOverlap="1" wp14:anchorId="0556D8B2" wp14:editId="6FC3D1D8">
+          <wp:anchor distT="0" distB="0" distL="0" distR="0" simplePos="0" relativeHeight="251731968" behindDoc="0" locked="0" layoutInCell="1" allowOverlap="1" wp14:anchorId="6D095B42" wp14:editId="7FB7E40B">
             <wp:simplePos x="0" y="0"/>
-            <wp:positionH relativeFrom="page">
-              <wp:posOffset>576072</wp:posOffset>
+            <wp:positionH relativeFrom="leftMargin">
+              <wp:align>right</wp:align>
             </wp:positionH>
             <wp:positionV relativeFrom="paragraph">
-              <wp:posOffset>292608</wp:posOffset>
+              <wp:posOffset>234315</wp:posOffset>
             </wp:positionV>
             <wp:extent cx="276225" cy="276225"/>
-            <wp:effectExtent l="0" t="0" r="0" b="0"/>
+            <wp:effectExtent l="0" t="0" r="9525" b="9525"/>
             <wp:wrapNone/>
-            <wp:docPr id="44" name="Picture 44"/>
+            <wp:docPr id="92" name="Graphic 92" descr="Call center with solid fill"/>
             <wp:cNvGraphicFramePr>
               <a:graphicFrameLocks xmlns:a="http://schemas.openxmlformats.org/drawingml/2006/main" noChangeAspect="1"/>
             </wp:cNvGraphicFramePr>
@@ -6396,14 +6458,22 @@
               <a:graphicData uri="http://schemas.openxmlformats.org/drawingml/2006/picture">
                 <pic:pic xmlns:pic="http://schemas.openxmlformats.org/drawingml/2006/picture">
                   <pic:nvPicPr>
-                    <pic:cNvPr id="0" name=""/>
+                    <pic:cNvPr id="6" name="Picture 6" descr="Call center with solid fill"/>
                     <pic:cNvPicPr>
                       <a:picLocks noChangeAspect="1" noChangeArrowheads="1"/>
                     </pic:cNvPicPr>
                   </pic:nvPicPr>
                   <pic:blipFill>
-                    <a:blip r:embed="rId8"/>
-                    <a:srcRect/>
+                    <a:blip r:embed="rId8" cstate="print">
+                      <a:extLst>
+                        <a:ext uri="{28A0092B-C50C-407E-A947-70E740481C1C}">
+                          <a14:useLocalDpi xmlns:a14="http://schemas.microsoft.com/office/drawing/2010/main" val="0"/>
+                        </a:ext>
+                        <a:ext uri="{96DAC541-7B7A-43D3-8B79-37D633B846F1}">
+                          <asvg:svgBlip xmlns:asvg="http://schemas.microsoft.com/office/drawing/2016/SVG/main" r:embed="rId9"/>
+                        </a:ext>
+                      </a:extLst>
+                    </a:blip>
                     <a:stretch>
                       <a:fillRect/>
                     </a:stretch>
@@ -6622,18 +6692,18 @@
           <w:noProof/>
         </w:rPr>
         <w:drawing>
-          <wp:anchor distT="0" distB="0" distL="0" distR="0" simplePos="0" relativeHeight="251669504" behindDoc="0" locked="0" layoutInCell="1" allowOverlap="1" wp14:anchorId="46840303" wp14:editId="51746906">
+          <wp:anchor distT="0" distB="0" distL="0" distR="0" simplePos="0" relativeHeight="251734016" behindDoc="0" locked="0" layoutInCell="1" allowOverlap="1" wp14:anchorId="43DE9DCD" wp14:editId="28106ED3">
             <wp:simplePos x="0" y="0"/>
-            <wp:positionH relativeFrom="page">
-              <wp:posOffset>576072</wp:posOffset>
+            <wp:positionH relativeFrom="leftMargin">
+              <wp:align>right</wp:align>
             </wp:positionH>
             <wp:positionV relativeFrom="paragraph">
-              <wp:posOffset>292608</wp:posOffset>
+              <wp:posOffset>252730</wp:posOffset>
             </wp:positionV>
             <wp:extent cx="276225" cy="276225"/>
-            <wp:effectExtent l="0" t="0" r="0" b="0"/>
+            <wp:effectExtent l="0" t="0" r="9525" b="9525"/>
             <wp:wrapNone/>
-            <wp:docPr id="46" name="Picture 46"/>
+            <wp:docPr id="93" name="Graphic 93" descr="Call center with solid fill"/>
             <wp:cNvGraphicFramePr>
               <a:graphicFrameLocks xmlns:a="http://schemas.openxmlformats.org/drawingml/2006/main" noChangeAspect="1"/>
             </wp:cNvGraphicFramePr>
@@ -6641,14 +6711,22 @@
               <a:graphicData uri="http://schemas.openxmlformats.org/drawingml/2006/picture">
                 <pic:pic xmlns:pic="http://schemas.openxmlformats.org/drawingml/2006/picture">
                   <pic:nvPicPr>
-                    <pic:cNvPr id="0" name=""/>
+                    <pic:cNvPr id="6" name="Picture 6" descr="Call center with solid fill"/>
                     <pic:cNvPicPr>
                       <a:picLocks noChangeAspect="1" noChangeArrowheads="1"/>
                     </pic:cNvPicPr>
                   </pic:nvPicPr>
                   <pic:blipFill>
-                    <a:blip r:embed="rId8"/>
-                    <a:srcRect/>
+                    <a:blip r:embed="rId8" cstate="print">
+                      <a:extLst>
+                        <a:ext uri="{28A0092B-C50C-407E-A947-70E740481C1C}">
+                          <a14:useLocalDpi xmlns:a14="http://schemas.microsoft.com/office/drawing/2010/main" val="0"/>
+                        </a:ext>
+                        <a:ext uri="{96DAC541-7B7A-43D3-8B79-37D633B846F1}">
+                          <asvg:svgBlip xmlns:asvg="http://schemas.microsoft.com/office/drawing/2016/SVG/main" r:embed="rId9"/>
+                        </a:ext>
+                      </a:extLst>
+                    </a:blip>
                     <a:stretch>
                       <a:fillRect/>
                     </a:stretch>
@@ -6926,18 +7004,18 @@
           <w:noProof/>
         </w:rPr>
         <w:drawing>
-          <wp:anchor distT="0" distB="0" distL="0" distR="0" simplePos="0" relativeHeight="251671552" behindDoc="0" locked="0" layoutInCell="1" allowOverlap="1" wp14:anchorId="40F46D1D" wp14:editId="7C0ABAF6">
+          <wp:anchor distT="0" distB="0" distL="0" distR="0" simplePos="0" relativeHeight="251736064" behindDoc="0" locked="0" layoutInCell="1" allowOverlap="1" wp14:anchorId="0C1FA1DF" wp14:editId="47CF619D">
             <wp:simplePos x="0" y="0"/>
-            <wp:positionH relativeFrom="page">
-              <wp:posOffset>576072</wp:posOffset>
+            <wp:positionH relativeFrom="leftMargin">
+              <wp:align>right</wp:align>
             </wp:positionH>
             <wp:positionV relativeFrom="paragraph">
-              <wp:posOffset>292608</wp:posOffset>
+              <wp:posOffset>243840</wp:posOffset>
             </wp:positionV>
             <wp:extent cx="276225" cy="276225"/>
-            <wp:effectExtent l="0" t="0" r="0" b="0"/>
+            <wp:effectExtent l="0" t="0" r="9525" b="9525"/>
             <wp:wrapNone/>
-            <wp:docPr id="48" name="Picture 48"/>
+            <wp:docPr id="94" name="Graphic 94" descr="Call center with solid fill"/>
             <wp:cNvGraphicFramePr>
               <a:graphicFrameLocks xmlns:a="http://schemas.openxmlformats.org/drawingml/2006/main" noChangeAspect="1"/>
             </wp:cNvGraphicFramePr>
@@ -6945,14 +7023,22 @@
               <a:graphicData uri="http://schemas.openxmlformats.org/drawingml/2006/picture">
                 <pic:pic xmlns:pic="http://schemas.openxmlformats.org/drawingml/2006/picture">
                   <pic:nvPicPr>
-                    <pic:cNvPr id="0" name=""/>
+                    <pic:cNvPr id="6" name="Picture 6" descr="Call center with solid fill"/>
                     <pic:cNvPicPr>
                       <a:picLocks noChangeAspect="1" noChangeArrowheads="1"/>
                     </pic:cNvPicPr>
                   </pic:nvPicPr>
                   <pic:blipFill>
-                    <a:blip r:embed="rId8"/>
-                    <a:srcRect/>
+                    <a:blip r:embed="rId8" cstate="print">
+                      <a:extLst>
+                        <a:ext uri="{28A0092B-C50C-407E-A947-70E740481C1C}">
+                          <a14:useLocalDpi xmlns:a14="http://schemas.microsoft.com/office/drawing/2010/main" val="0"/>
+                        </a:ext>
+                        <a:ext uri="{96DAC541-7B7A-43D3-8B79-37D633B846F1}">
+                          <asvg:svgBlip xmlns:asvg="http://schemas.microsoft.com/office/drawing/2016/SVG/main" r:embed="rId9"/>
+                        </a:ext>
+                      </a:extLst>
+                    </a:blip>
                     <a:stretch>
                       <a:fillRect/>
                     </a:stretch>
@@ -7141,18 +7227,18 @@
           <w:noProof/>
         </w:rPr>
         <w:drawing>
-          <wp:anchor distT="0" distB="0" distL="0" distR="0" simplePos="0" relativeHeight="251673600" behindDoc="0" locked="0" layoutInCell="1" allowOverlap="1" wp14:anchorId="7F2077F0" wp14:editId="1BA6244E">
+          <wp:anchor distT="0" distB="0" distL="0" distR="0" simplePos="0" relativeHeight="251738112" behindDoc="0" locked="0" layoutInCell="1" allowOverlap="1" wp14:anchorId="531577FD" wp14:editId="3EA7E44B">
             <wp:simplePos x="0" y="0"/>
-            <wp:positionH relativeFrom="page">
-              <wp:posOffset>576072</wp:posOffset>
+            <wp:positionH relativeFrom="leftMargin">
+              <wp:align>right</wp:align>
             </wp:positionH>
             <wp:positionV relativeFrom="paragraph">
-              <wp:posOffset>292608</wp:posOffset>
+              <wp:posOffset>253365</wp:posOffset>
             </wp:positionV>
             <wp:extent cx="276225" cy="276225"/>
-            <wp:effectExtent l="0" t="0" r="0" b="0"/>
+            <wp:effectExtent l="0" t="0" r="9525" b="9525"/>
             <wp:wrapNone/>
-            <wp:docPr id="50" name="Picture 50"/>
+            <wp:docPr id="95" name="Graphic 95" descr="Call center with solid fill"/>
             <wp:cNvGraphicFramePr>
               <a:graphicFrameLocks xmlns:a="http://schemas.openxmlformats.org/drawingml/2006/main" noChangeAspect="1"/>
             </wp:cNvGraphicFramePr>
@@ -7160,14 +7246,22 @@
               <a:graphicData uri="http://schemas.openxmlformats.org/drawingml/2006/picture">
                 <pic:pic xmlns:pic="http://schemas.openxmlformats.org/drawingml/2006/picture">
                   <pic:nvPicPr>
-                    <pic:cNvPr id="0" name=""/>
+                    <pic:cNvPr id="6" name="Picture 6" descr="Call center with solid fill"/>
                     <pic:cNvPicPr>
                       <a:picLocks noChangeAspect="1" noChangeArrowheads="1"/>
                     </pic:cNvPicPr>
                   </pic:nvPicPr>
                   <pic:blipFill>
-                    <a:blip r:embed="rId8"/>
-                    <a:srcRect/>
+                    <a:blip r:embed="rId8" cstate="print">
+                      <a:extLst>
+                        <a:ext uri="{28A0092B-C50C-407E-A947-70E740481C1C}">
+                          <a14:useLocalDpi xmlns:a14="http://schemas.microsoft.com/office/drawing/2010/main" val="0"/>
+                        </a:ext>
+                        <a:ext uri="{96DAC541-7B7A-43D3-8B79-37D633B846F1}">
+                          <asvg:svgBlip xmlns:asvg="http://schemas.microsoft.com/office/drawing/2016/SVG/main" r:embed="rId9"/>
+                        </a:ext>
+                      </a:extLst>
+                    </a:blip>
                     <a:stretch>
                       <a:fillRect/>
                     </a:stretch>
@@ -7447,18 +7541,18 @@
           <w:noProof/>
         </w:rPr>
         <w:drawing>
-          <wp:anchor distT="0" distB="0" distL="0" distR="0" simplePos="0" relativeHeight="251675648" behindDoc="0" locked="0" layoutInCell="1" allowOverlap="1" wp14:anchorId="7271DB52" wp14:editId="14F7D52C">
+          <wp:anchor distT="0" distB="0" distL="0" distR="0" simplePos="0" relativeHeight="251740160" behindDoc="0" locked="0" layoutInCell="1" allowOverlap="1" wp14:anchorId="618E458D" wp14:editId="45DBFF01">
             <wp:simplePos x="0" y="0"/>
-            <wp:positionH relativeFrom="page">
-              <wp:posOffset>576072</wp:posOffset>
+            <wp:positionH relativeFrom="leftMargin">
+              <wp:align>right</wp:align>
             </wp:positionH>
             <wp:positionV relativeFrom="paragraph">
-              <wp:posOffset>292608</wp:posOffset>
+              <wp:posOffset>290830</wp:posOffset>
             </wp:positionV>
             <wp:extent cx="276225" cy="276225"/>
-            <wp:effectExtent l="0" t="0" r="0" b="0"/>
+            <wp:effectExtent l="0" t="0" r="9525" b="9525"/>
             <wp:wrapNone/>
-            <wp:docPr id="52" name="Picture 52"/>
+            <wp:docPr id="96" name="Graphic 96" descr="Call center with solid fill"/>
             <wp:cNvGraphicFramePr>
               <a:graphicFrameLocks xmlns:a="http://schemas.openxmlformats.org/drawingml/2006/main" noChangeAspect="1"/>
             </wp:cNvGraphicFramePr>
@@ -7466,14 +7560,22 @@
               <a:graphicData uri="http://schemas.openxmlformats.org/drawingml/2006/picture">
                 <pic:pic xmlns:pic="http://schemas.openxmlformats.org/drawingml/2006/picture">
                   <pic:nvPicPr>
-                    <pic:cNvPr id="0" name=""/>
+                    <pic:cNvPr id="6" name="Picture 6" descr="Call center with solid fill"/>
                     <pic:cNvPicPr>
                       <a:picLocks noChangeAspect="1" noChangeArrowheads="1"/>
                     </pic:cNvPicPr>
                   </pic:nvPicPr>
                   <pic:blipFill>
-                    <a:blip r:embed="rId8"/>
-                    <a:srcRect/>
+                    <a:blip r:embed="rId8" cstate="print">
+                      <a:extLst>
+                        <a:ext uri="{28A0092B-C50C-407E-A947-70E740481C1C}">
+                          <a14:useLocalDpi xmlns:a14="http://schemas.microsoft.com/office/drawing/2010/main" val="0"/>
+                        </a:ext>
+                        <a:ext uri="{96DAC541-7B7A-43D3-8B79-37D633B846F1}">
+                          <asvg:svgBlip xmlns:asvg="http://schemas.microsoft.com/office/drawing/2016/SVG/main" r:embed="rId9"/>
+                        </a:ext>
+                      </a:extLst>
+                    </a:blip>
                     <a:stretch>
                       <a:fillRect/>
                     </a:stretch>
@@ -7743,18 +7845,18 @@
         </w:rPr>
         <w:lastRenderedPageBreak/>
         <w:drawing>
-          <wp:anchor distT="0" distB="0" distL="0" distR="0" simplePos="0" relativeHeight="251677696" behindDoc="0" locked="0" layoutInCell="1" allowOverlap="1" wp14:anchorId="79B0EE38" wp14:editId="13AFD741">
+          <wp:anchor distT="0" distB="0" distL="0" distR="0" simplePos="0" relativeHeight="251742208" behindDoc="0" locked="0" layoutInCell="1" allowOverlap="1" wp14:anchorId="3EF687F6" wp14:editId="07599D3B">
             <wp:simplePos x="0" y="0"/>
-            <wp:positionH relativeFrom="page">
-              <wp:posOffset>576072</wp:posOffset>
+            <wp:positionH relativeFrom="leftMargin">
+              <wp:align>right</wp:align>
             </wp:positionH>
             <wp:positionV relativeFrom="paragraph">
-              <wp:posOffset>292608</wp:posOffset>
+              <wp:posOffset>253365</wp:posOffset>
             </wp:positionV>
             <wp:extent cx="276225" cy="276225"/>
-            <wp:effectExtent l="0" t="0" r="0" b="0"/>
+            <wp:effectExtent l="0" t="0" r="9525" b="9525"/>
             <wp:wrapNone/>
-            <wp:docPr id="54" name="Picture 54"/>
+            <wp:docPr id="97" name="Graphic 97" descr="Call center with solid fill"/>
             <wp:cNvGraphicFramePr>
               <a:graphicFrameLocks xmlns:a="http://schemas.openxmlformats.org/drawingml/2006/main" noChangeAspect="1"/>
             </wp:cNvGraphicFramePr>
@@ -7762,14 +7864,22 @@
               <a:graphicData uri="http://schemas.openxmlformats.org/drawingml/2006/picture">
                 <pic:pic xmlns:pic="http://schemas.openxmlformats.org/drawingml/2006/picture">
                   <pic:nvPicPr>
-                    <pic:cNvPr id="0" name=""/>
+                    <pic:cNvPr id="6" name="Picture 6" descr="Call center with solid fill"/>
                     <pic:cNvPicPr>
                       <a:picLocks noChangeAspect="1" noChangeArrowheads="1"/>
                     </pic:cNvPicPr>
                   </pic:nvPicPr>
                   <pic:blipFill>
-                    <a:blip r:embed="rId8"/>
-                    <a:srcRect/>
+                    <a:blip r:embed="rId8" cstate="print">
+                      <a:extLst>
+                        <a:ext uri="{28A0092B-C50C-407E-A947-70E740481C1C}">
+                          <a14:useLocalDpi xmlns:a14="http://schemas.microsoft.com/office/drawing/2010/main" val="0"/>
+                        </a:ext>
+                        <a:ext uri="{96DAC541-7B7A-43D3-8B79-37D633B846F1}">
+                          <asvg:svgBlip xmlns:asvg="http://schemas.microsoft.com/office/drawing/2016/SVG/main" r:embed="rId9"/>
+                        </a:ext>
+                      </a:extLst>
+                    </a:blip>
                     <a:stretch>
                       <a:fillRect/>
                     </a:stretch>
@@ -8038,18 +8148,18 @@
           <w:noProof/>
         </w:rPr>
         <w:drawing>
-          <wp:anchor distT="0" distB="0" distL="0" distR="0" simplePos="0" relativeHeight="251679744" behindDoc="0" locked="0" layoutInCell="1" allowOverlap="1" wp14:anchorId="29E6814E" wp14:editId="0AFB5B0A">
+          <wp:anchor distT="0" distB="0" distL="0" distR="0" simplePos="0" relativeHeight="251744256" behindDoc="0" locked="0" layoutInCell="1" allowOverlap="1" wp14:anchorId="57F9F61D" wp14:editId="0E267FF8">
             <wp:simplePos x="0" y="0"/>
-            <wp:positionH relativeFrom="page">
-              <wp:posOffset>576072</wp:posOffset>
+            <wp:positionH relativeFrom="leftMargin">
+              <wp:align>right</wp:align>
             </wp:positionH>
             <wp:positionV relativeFrom="paragraph">
-              <wp:posOffset>292608</wp:posOffset>
+              <wp:posOffset>253365</wp:posOffset>
             </wp:positionV>
             <wp:extent cx="276225" cy="276225"/>
-            <wp:effectExtent l="0" t="0" r="0" b="0"/>
+            <wp:effectExtent l="0" t="0" r="9525" b="9525"/>
             <wp:wrapNone/>
-            <wp:docPr id="56" name="Picture 56"/>
+            <wp:docPr id="98" name="Graphic 98" descr="Call center with solid fill"/>
             <wp:cNvGraphicFramePr>
               <a:graphicFrameLocks xmlns:a="http://schemas.openxmlformats.org/drawingml/2006/main" noChangeAspect="1"/>
             </wp:cNvGraphicFramePr>
@@ -8057,14 +8167,22 @@
               <a:graphicData uri="http://schemas.openxmlformats.org/drawingml/2006/picture">
                 <pic:pic xmlns:pic="http://schemas.openxmlformats.org/drawingml/2006/picture">
                   <pic:nvPicPr>
-                    <pic:cNvPr id="0" name=""/>
+                    <pic:cNvPr id="6" name="Picture 6" descr="Call center with solid fill"/>
                     <pic:cNvPicPr>
                       <a:picLocks noChangeAspect="1" noChangeArrowheads="1"/>
                     </pic:cNvPicPr>
                   </pic:nvPicPr>
                   <pic:blipFill>
-                    <a:blip r:embed="rId8"/>
-                    <a:srcRect/>
+                    <a:blip r:embed="rId8" cstate="print">
+                      <a:extLst>
+                        <a:ext uri="{28A0092B-C50C-407E-A947-70E740481C1C}">
+                          <a14:useLocalDpi xmlns:a14="http://schemas.microsoft.com/office/drawing/2010/main" val="0"/>
+                        </a:ext>
+                        <a:ext uri="{96DAC541-7B7A-43D3-8B79-37D633B846F1}">
+                          <asvg:svgBlip xmlns:asvg="http://schemas.microsoft.com/office/drawing/2016/SVG/main" r:embed="rId9"/>
+                        </a:ext>
+                      </a:extLst>
+                    </a:blip>
                     <a:stretch>
                       <a:fillRect/>
                     </a:stretch>
@@ -8322,18 +8440,18 @@
           <w:noProof/>
         </w:rPr>
         <w:drawing>
-          <wp:anchor distT="0" distB="0" distL="0" distR="0" simplePos="0" relativeHeight="251681792" behindDoc="0" locked="0" layoutInCell="1" allowOverlap="1" wp14:anchorId="057DA6A3" wp14:editId="406E5BA9">
+          <wp:anchor distT="0" distB="0" distL="0" distR="0" simplePos="0" relativeHeight="251746304" behindDoc="0" locked="0" layoutInCell="1" allowOverlap="1" wp14:anchorId="3F437A88" wp14:editId="7FD3A358">
             <wp:simplePos x="0" y="0"/>
-            <wp:positionH relativeFrom="page">
-              <wp:posOffset>576072</wp:posOffset>
+            <wp:positionH relativeFrom="leftMargin">
+              <wp:align>right</wp:align>
             </wp:positionH>
             <wp:positionV relativeFrom="paragraph">
-              <wp:posOffset>292608</wp:posOffset>
+              <wp:posOffset>256540</wp:posOffset>
             </wp:positionV>
-            <wp:extent cx="276225" cy="276225"/>
-            <wp:effectExtent l="0" t="0" r="0" b="0"/>
+            <wp:extent cx="371475" cy="276225"/>
+            <wp:effectExtent l="0" t="0" r="0" b="9525"/>
             <wp:wrapNone/>
-            <wp:docPr id="58" name="Picture 58"/>
+            <wp:docPr id="99" name="Graphic 99" descr="Call center with solid fill"/>
             <wp:cNvGraphicFramePr>
               <a:graphicFrameLocks xmlns:a="http://schemas.openxmlformats.org/drawingml/2006/main" noChangeAspect="1"/>
             </wp:cNvGraphicFramePr>
@@ -8341,14 +8459,22 @@
               <a:graphicData uri="http://schemas.openxmlformats.org/drawingml/2006/picture">
                 <pic:pic xmlns:pic="http://schemas.openxmlformats.org/drawingml/2006/picture">
                   <pic:nvPicPr>
-                    <pic:cNvPr id="0" name=""/>
+                    <pic:cNvPr id="6" name="Picture 6" descr="Call center with solid fill"/>
                     <pic:cNvPicPr>
                       <a:picLocks noChangeAspect="1" noChangeArrowheads="1"/>
                     </pic:cNvPicPr>
                   </pic:nvPicPr>
                   <pic:blipFill>
-                    <a:blip r:embed="rId8"/>
-                    <a:srcRect/>
+                    <a:blip r:embed="rId8" cstate="print">
+                      <a:extLst>
+                        <a:ext uri="{28A0092B-C50C-407E-A947-70E740481C1C}">
+                          <a14:useLocalDpi xmlns:a14="http://schemas.microsoft.com/office/drawing/2010/main" val="0"/>
+                        </a:ext>
+                        <a:ext uri="{96DAC541-7B7A-43D3-8B79-37D633B846F1}">
+                          <asvg:svgBlip xmlns:asvg="http://schemas.microsoft.com/office/drawing/2016/SVG/main" r:embed="rId9"/>
+                        </a:ext>
+                      </a:extLst>
+                    </a:blip>
                     <a:stretch>
                       <a:fillRect/>
                     </a:stretch>
@@ -8356,7 +8482,7 @@
                   <pic:spPr bwMode="auto">
                     <a:xfrm>
                       <a:off x="0" y="0"/>
-                      <a:ext cx="276225" cy="276225"/>
+                      <a:ext cx="371475" cy="276225"/>
                     </a:xfrm>
                     <a:prstGeom prst="rect">
                       <a:avLst/>
@@ -8365,6 +8491,9 @@
                 </pic:pic>
               </a:graphicData>
             </a:graphic>
+            <wp14:sizeRelH relativeFrom="margin">
+              <wp14:pctWidth>0</wp14:pctWidth>
+            </wp14:sizeRelH>
           </wp:anchor>
         </w:drawing>
       </w:r>
@@ -8688,18 +8817,18 @@
           <w:noProof/>
         </w:rPr>
         <w:drawing>
-          <wp:anchor distT="0" distB="0" distL="0" distR="0" simplePos="0" relativeHeight="251683840" behindDoc="0" locked="0" layoutInCell="1" allowOverlap="1" wp14:anchorId="20FB198F" wp14:editId="5C10347A">
+          <wp:anchor distT="0" distB="0" distL="0" distR="0" simplePos="0" relativeHeight="251748352" behindDoc="0" locked="0" layoutInCell="1" allowOverlap="1" wp14:anchorId="59BBAC42" wp14:editId="78AA3EF6">
             <wp:simplePos x="0" y="0"/>
-            <wp:positionH relativeFrom="page">
-              <wp:posOffset>576072</wp:posOffset>
+            <wp:positionH relativeFrom="leftMargin">
+              <wp:align>right</wp:align>
             </wp:positionH>
             <wp:positionV relativeFrom="paragraph">
-              <wp:posOffset>292608</wp:posOffset>
+              <wp:posOffset>243840</wp:posOffset>
             </wp:positionV>
             <wp:extent cx="276225" cy="276225"/>
-            <wp:effectExtent l="0" t="0" r="0" b="0"/>
+            <wp:effectExtent l="0" t="0" r="9525" b="9525"/>
             <wp:wrapNone/>
-            <wp:docPr id="60" name="Picture 60"/>
+            <wp:docPr id="100" name="Graphic 100" descr="Call center with solid fill"/>
             <wp:cNvGraphicFramePr>
               <a:graphicFrameLocks xmlns:a="http://schemas.openxmlformats.org/drawingml/2006/main" noChangeAspect="1"/>
             </wp:cNvGraphicFramePr>
@@ -8707,14 +8836,22 @@
               <a:graphicData uri="http://schemas.openxmlformats.org/drawingml/2006/picture">
                 <pic:pic xmlns:pic="http://schemas.openxmlformats.org/drawingml/2006/picture">
                   <pic:nvPicPr>
-                    <pic:cNvPr id="0" name=""/>
+                    <pic:cNvPr id="6" name="Picture 6" descr="Call center with solid fill"/>
                     <pic:cNvPicPr>
                       <a:picLocks noChangeAspect="1" noChangeArrowheads="1"/>
                     </pic:cNvPicPr>
                   </pic:nvPicPr>
                   <pic:blipFill>
-                    <a:blip r:embed="rId8"/>
-                    <a:srcRect/>
+                    <a:blip r:embed="rId8" cstate="print">
+                      <a:extLst>
+                        <a:ext uri="{28A0092B-C50C-407E-A947-70E740481C1C}">
+                          <a14:useLocalDpi xmlns:a14="http://schemas.microsoft.com/office/drawing/2010/main" val="0"/>
+                        </a:ext>
+                        <a:ext uri="{96DAC541-7B7A-43D3-8B79-37D633B846F1}">
+                          <asvg:svgBlip xmlns:asvg="http://schemas.microsoft.com/office/drawing/2016/SVG/main" r:embed="rId9"/>
+                        </a:ext>
+                      </a:extLst>
+                    </a:blip>
                     <a:stretch>
                       <a:fillRect/>
                     </a:stretch>
@@ -8893,18 +9030,18 @@
           <w:noProof/>
         </w:rPr>
         <w:drawing>
-          <wp:anchor distT="0" distB="0" distL="0" distR="0" simplePos="0" relativeHeight="251685888" behindDoc="0" locked="0" layoutInCell="1" allowOverlap="1" wp14:anchorId="6F1A4E88" wp14:editId="5F4398F6">
+          <wp:anchor distT="0" distB="0" distL="0" distR="0" simplePos="0" relativeHeight="251750400" behindDoc="0" locked="0" layoutInCell="1" allowOverlap="1" wp14:anchorId="3019F64B" wp14:editId="704B9C23">
             <wp:simplePos x="0" y="0"/>
-            <wp:positionH relativeFrom="page">
-              <wp:posOffset>576072</wp:posOffset>
+            <wp:positionH relativeFrom="leftMargin">
+              <wp:align>right</wp:align>
             </wp:positionH>
             <wp:positionV relativeFrom="paragraph">
-              <wp:posOffset>292608</wp:posOffset>
+              <wp:posOffset>234315</wp:posOffset>
             </wp:positionV>
             <wp:extent cx="276225" cy="276225"/>
-            <wp:effectExtent l="0" t="0" r="0" b="0"/>
+            <wp:effectExtent l="0" t="0" r="9525" b="9525"/>
             <wp:wrapNone/>
-            <wp:docPr id="62" name="Picture 62"/>
+            <wp:docPr id="101" name="Graphic 101" descr="Call center with solid fill"/>
             <wp:cNvGraphicFramePr>
               <a:graphicFrameLocks xmlns:a="http://schemas.openxmlformats.org/drawingml/2006/main" noChangeAspect="1"/>
             </wp:cNvGraphicFramePr>
@@ -8912,14 +9049,22 @@
               <a:graphicData uri="http://schemas.openxmlformats.org/drawingml/2006/picture">
                 <pic:pic xmlns:pic="http://schemas.openxmlformats.org/drawingml/2006/picture">
                   <pic:nvPicPr>
-                    <pic:cNvPr id="0" name=""/>
+                    <pic:cNvPr id="6" name="Picture 6" descr="Call center with solid fill"/>
                     <pic:cNvPicPr>
                       <a:picLocks noChangeAspect="1" noChangeArrowheads="1"/>
                     </pic:cNvPicPr>
                   </pic:nvPicPr>
                   <pic:blipFill>
-                    <a:blip r:embed="rId8"/>
-                    <a:srcRect/>
+                    <a:blip r:embed="rId8" cstate="print">
+                      <a:extLst>
+                        <a:ext uri="{28A0092B-C50C-407E-A947-70E740481C1C}">
+                          <a14:useLocalDpi xmlns:a14="http://schemas.microsoft.com/office/drawing/2010/main" val="0"/>
+                        </a:ext>
+                        <a:ext uri="{96DAC541-7B7A-43D3-8B79-37D633B846F1}">
+                          <asvg:svgBlip xmlns:asvg="http://schemas.microsoft.com/office/drawing/2016/SVG/main" r:embed="rId9"/>
+                        </a:ext>
+                      </a:extLst>
+                    </a:blip>
                     <a:stretch>
                       <a:fillRect/>
                     </a:stretch>
@@ -9188,18 +9333,18 @@
           <w:noProof/>
         </w:rPr>
         <w:drawing>
-          <wp:anchor distT="0" distB="0" distL="0" distR="0" simplePos="0" relativeHeight="251687936" behindDoc="0" locked="0" layoutInCell="1" allowOverlap="1" wp14:anchorId="5726627F" wp14:editId="769D839E">
+          <wp:anchor distT="0" distB="0" distL="0" distR="0" simplePos="0" relativeHeight="251752448" behindDoc="0" locked="0" layoutInCell="1" allowOverlap="1" wp14:anchorId="38970F30" wp14:editId="7A6020F6">
             <wp:simplePos x="0" y="0"/>
-            <wp:positionH relativeFrom="page">
-              <wp:posOffset>576072</wp:posOffset>
+            <wp:positionH relativeFrom="leftMargin">
+              <wp:align>right</wp:align>
             </wp:positionH>
             <wp:positionV relativeFrom="paragraph">
-              <wp:posOffset>292608</wp:posOffset>
+              <wp:posOffset>260350</wp:posOffset>
             </wp:positionV>
-            <wp:extent cx="276225" cy="276225"/>
-            <wp:effectExtent l="0" t="0" r="0" b="0"/>
+            <wp:extent cx="438150" cy="276225"/>
+            <wp:effectExtent l="0" t="0" r="0" b="9525"/>
             <wp:wrapNone/>
-            <wp:docPr id="64" name="Picture 64"/>
+            <wp:docPr id="102" name="Graphic 102" descr="Call center with solid fill"/>
             <wp:cNvGraphicFramePr>
               <a:graphicFrameLocks xmlns:a="http://schemas.openxmlformats.org/drawingml/2006/main" noChangeAspect="1"/>
             </wp:cNvGraphicFramePr>
@@ -9207,14 +9352,22 @@
               <a:graphicData uri="http://schemas.openxmlformats.org/drawingml/2006/picture">
                 <pic:pic xmlns:pic="http://schemas.openxmlformats.org/drawingml/2006/picture">
                   <pic:nvPicPr>
-                    <pic:cNvPr id="0" name=""/>
+                    <pic:cNvPr id="6" name="Picture 6" descr="Call center with solid fill"/>
                     <pic:cNvPicPr>
                       <a:picLocks noChangeAspect="1" noChangeArrowheads="1"/>
                     </pic:cNvPicPr>
                   </pic:nvPicPr>
                   <pic:blipFill>
-                    <a:blip r:embed="rId8"/>
-                    <a:srcRect/>
+                    <a:blip r:embed="rId8">
+                      <a:extLst>
+                        <a:ext uri="{28A0092B-C50C-407E-A947-70E740481C1C}">
+                          <a14:useLocalDpi xmlns:a14="http://schemas.microsoft.com/office/drawing/2010/main" val="0"/>
+                        </a:ext>
+                        <a:ext uri="{96DAC541-7B7A-43D3-8B79-37D633B846F1}">
+                          <asvg:svgBlip xmlns:asvg="http://schemas.microsoft.com/office/drawing/2016/SVG/main" r:embed="rId9"/>
+                        </a:ext>
+                      </a:extLst>
+                    </a:blip>
                     <a:stretch>
                       <a:fillRect/>
                     </a:stretch>
@@ -9222,7 +9375,7 @@
                   <pic:spPr bwMode="auto">
                     <a:xfrm>
                       <a:off x="0" y="0"/>
-                      <a:ext cx="276225" cy="276225"/>
+                      <a:ext cx="438150" cy="276225"/>
                     </a:xfrm>
                     <a:prstGeom prst="rect">
                       <a:avLst/>
@@ -9231,6 +9384,9 @@
                 </pic:pic>
               </a:graphicData>
             </a:graphic>
+            <wp14:sizeRelH relativeFrom="margin">
+              <wp14:pctWidth>0</wp14:pctWidth>
+            </wp14:sizeRelH>
           </wp:anchor>
         </w:drawing>
       </w:r>
@@ -9423,18 +9579,18 @@
           <w:noProof/>
         </w:rPr>
         <w:drawing>
-          <wp:anchor distT="0" distB="0" distL="0" distR="0" simplePos="0" relativeHeight="251689984" behindDoc="0" locked="0" layoutInCell="1" allowOverlap="1" wp14:anchorId="6791EC2A" wp14:editId="641DEB6F">
+          <wp:anchor distT="0" distB="0" distL="0" distR="0" simplePos="0" relativeHeight="251754496" behindDoc="0" locked="0" layoutInCell="1" allowOverlap="1" wp14:anchorId="5E78302E" wp14:editId="3DC2F97D">
             <wp:simplePos x="0" y="0"/>
-            <wp:positionH relativeFrom="page">
-              <wp:posOffset>576072</wp:posOffset>
+            <wp:positionH relativeFrom="leftMargin">
+              <wp:align>right</wp:align>
             </wp:positionH>
             <wp:positionV relativeFrom="paragraph">
-              <wp:posOffset>292608</wp:posOffset>
+              <wp:posOffset>274320</wp:posOffset>
             </wp:positionV>
-            <wp:extent cx="276225" cy="276225"/>
-            <wp:effectExtent l="0" t="0" r="0" b="0"/>
+            <wp:extent cx="304800" cy="276225"/>
+            <wp:effectExtent l="0" t="0" r="0" b="9525"/>
             <wp:wrapNone/>
-            <wp:docPr id="66" name="Picture 66"/>
+            <wp:docPr id="103" name="Graphic 103" descr="Call center with solid fill"/>
             <wp:cNvGraphicFramePr>
               <a:graphicFrameLocks xmlns:a="http://schemas.openxmlformats.org/drawingml/2006/main" noChangeAspect="1"/>
             </wp:cNvGraphicFramePr>
@@ -9442,14 +9598,22 @@
               <a:graphicData uri="http://schemas.openxmlformats.org/drawingml/2006/picture">
                 <pic:pic xmlns:pic="http://schemas.openxmlformats.org/drawingml/2006/picture">
                   <pic:nvPicPr>
-                    <pic:cNvPr id="0" name=""/>
+                    <pic:cNvPr id="6" name="Picture 6" descr="Call center with solid fill"/>
                     <pic:cNvPicPr>
                       <a:picLocks noChangeAspect="1" noChangeArrowheads="1"/>
                     </pic:cNvPicPr>
                   </pic:nvPicPr>
                   <pic:blipFill>
-                    <a:blip r:embed="rId8"/>
-                    <a:srcRect/>
+                    <a:blip r:embed="rId8" cstate="print">
+                      <a:extLst>
+                        <a:ext uri="{28A0092B-C50C-407E-A947-70E740481C1C}">
+                          <a14:useLocalDpi xmlns:a14="http://schemas.microsoft.com/office/drawing/2010/main" val="0"/>
+                        </a:ext>
+                        <a:ext uri="{96DAC541-7B7A-43D3-8B79-37D633B846F1}">
+                          <asvg:svgBlip xmlns:asvg="http://schemas.microsoft.com/office/drawing/2016/SVG/main" r:embed="rId9"/>
+                        </a:ext>
+                      </a:extLst>
+                    </a:blip>
                     <a:stretch>
                       <a:fillRect/>
                     </a:stretch>
@@ -9457,7 +9621,7 @@
                   <pic:spPr bwMode="auto">
                     <a:xfrm>
                       <a:off x="0" y="0"/>
-                      <a:ext cx="276225" cy="276225"/>
+                      <a:ext cx="304800" cy="276225"/>
                     </a:xfrm>
                     <a:prstGeom prst="rect">
                       <a:avLst/>
@@ -9466,6 +9630,9 @@
                 </pic:pic>
               </a:graphicData>
             </a:graphic>
+            <wp14:sizeRelH relativeFrom="margin">
+              <wp14:pctWidth>0</wp14:pctWidth>
+            </wp14:sizeRelH>
           </wp:anchor>
         </w:drawing>
       </w:r>
@@ -9698,18 +9865,18 @@
           <w:noProof/>
         </w:rPr>
         <w:drawing>
-          <wp:anchor distT="0" distB="0" distL="0" distR="0" simplePos="0" relativeHeight="251692032" behindDoc="0" locked="0" layoutInCell="1" allowOverlap="1" wp14:anchorId="1D5C6526" wp14:editId="7CA11BE6">
+          <wp:anchor distT="0" distB="0" distL="0" distR="0" simplePos="0" relativeHeight="251756544" behindDoc="0" locked="0" layoutInCell="1" allowOverlap="1" wp14:anchorId="271D581C" wp14:editId="0C0A3851">
             <wp:simplePos x="0" y="0"/>
-            <wp:positionH relativeFrom="page">
-              <wp:posOffset>576072</wp:posOffset>
+            <wp:positionH relativeFrom="leftMargin">
+              <wp:align>right</wp:align>
             </wp:positionH>
             <wp:positionV relativeFrom="paragraph">
-              <wp:posOffset>292608</wp:posOffset>
+              <wp:posOffset>262890</wp:posOffset>
             </wp:positionV>
             <wp:extent cx="276225" cy="276225"/>
-            <wp:effectExtent l="0" t="0" r="0" b="0"/>
+            <wp:effectExtent l="0" t="0" r="9525" b="9525"/>
             <wp:wrapNone/>
-            <wp:docPr id="68" name="Picture 68"/>
+            <wp:docPr id="104" name="Graphic 104" descr="Call center with solid fill"/>
             <wp:cNvGraphicFramePr>
               <a:graphicFrameLocks xmlns:a="http://schemas.openxmlformats.org/drawingml/2006/main" noChangeAspect="1"/>
             </wp:cNvGraphicFramePr>
@@ -9717,14 +9884,22 @@
               <a:graphicData uri="http://schemas.openxmlformats.org/drawingml/2006/picture">
                 <pic:pic xmlns:pic="http://schemas.openxmlformats.org/drawingml/2006/picture">
                   <pic:nvPicPr>
-                    <pic:cNvPr id="0" name=""/>
+                    <pic:cNvPr id="6" name="Picture 6" descr="Call center with solid fill"/>
                     <pic:cNvPicPr>
                       <a:picLocks noChangeAspect="1" noChangeArrowheads="1"/>
                     </pic:cNvPicPr>
                   </pic:nvPicPr>
                   <pic:blipFill>
-                    <a:blip r:embed="rId8"/>
-                    <a:srcRect/>
+                    <a:blip r:embed="rId8" cstate="print">
+                      <a:extLst>
+                        <a:ext uri="{28A0092B-C50C-407E-A947-70E740481C1C}">
+                          <a14:useLocalDpi xmlns:a14="http://schemas.microsoft.com/office/drawing/2010/main" val="0"/>
+                        </a:ext>
+                        <a:ext uri="{96DAC541-7B7A-43D3-8B79-37D633B846F1}">
+                          <asvg:svgBlip xmlns:asvg="http://schemas.microsoft.com/office/drawing/2016/SVG/main" r:embed="rId9"/>
+                        </a:ext>
+                      </a:extLst>
+                    </a:blip>
                     <a:stretch>
                       <a:fillRect/>
                     </a:stretch>
@@ -9958,7 +10133,7 @@
                     </pic:cNvPicPr>
                   </pic:nvPicPr>
                   <pic:blipFill>
-                    <a:blip r:embed="rId9"/>
+                    <a:blip r:embed="rId10"/>
                     <a:srcRect/>
                     <a:stretch>
                       <a:fillRect/>
@@ -10013,9 +10188,9 @@
       <w:proofErr w:type="gramEnd"/>
     </w:p>
     <w:sectPr>
-      <w:footerReference w:type="even" r:id="rId10"/>
-      <w:footerReference w:type="default" r:id="rId11"/>
-      <w:footerReference w:type="first" r:id="rId12"/>
+      <w:footerReference w:type="even" r:id="rId11"/>
+      <w:footerReference w:type="default" r:id="rId12"/>
+      <w:footerReference w:type="first" r:id="rId13"/>
       <w:pgSz w:w="11906" w:h="16838"/>
       <w:pgMar w:top="1440" w:right="1440" w:bottom="1440" w:left="1440" w:header="708" w:footer="708" w:gutter="0"/>
       <w:cols w:space="720"/>

</xml_diff>